<commit_message>
Se añade el manual de usuario de la Aplicacion Web
</commit_message>
<xml_diff>
--- a/PFG.docx
+++ b/PFG.docx
@@ -11092,6 +11092,7 @@
             <w:r>
               <w:rPr>
                 <w:sz w:val="22"/>
+                <w:highlight w:val="yellow"/>
               </w:rPr>
               <w:t>FICHA-DE-PUBLICIDAD</w:t>
             </w:r>
@@ -17991,8 +17992,14 @@
           <w:ilvl w:val="0"/>
           <w:numId w:val="5"/>
         </w:numPr>
-      </w:pPr>
-      <w:r>
+        <w:rPr>
+          <w:highlight w:val="yellow"/>
+        </w:rPr>
+      </w:pPr>
+      <w:r>
+        <w:rPr>
+          <w:highlight w:val="yellow"/>
+        </w:rPr>
         <w:t>Función 1.1. Información sobre la empresa: se recoge la información de publicidad de la empresa</w:t>
       </w:r>
     </w:p>
@@ -34892,7 +34899,7 @@
       </w:tblGrid>
       <w:tr>
         <w:trPr>
-          <w:trHeight w:val="408"/>
+          <w:trHeight w:val="458"/>
         </w:trPr>
         <w:tc>
           <w:tcPr>
@@ -34939,7 +34946,7 @@
       </w:tr>
       <w:tr>
         <w:trPr>
-          <w:trHeight w:val="408"/>
+          <w:trHeight w:val="458"/>
         </w:trPr>
         <w:tc>
           <w:tcPr>
@@ -35900,7 +35907,7 @@
         <w:trPr>
           <w:gridAfter w:val="1"/>
           <w:wAfter w:w="391" w:type="dxa"/>
-          <w:trHeight w:val="408"/>
+          <w:trHeight w:val="458"/>
         </w:trPr>
         <w:tc>
           <w:tcPr>
@@ -35949,7 +35956,7 @@
         <w:trPr>
           <w:gridAfter w:val="1"/>
           <w:wAfter w:w="391" w:type="dxa"/>
-          <w:trHeight w:val="408"/>
+          <w:trHeight w:val="458"/>
         </w:trPr>
         <w:tc>
           <w:tcPr>
@@ -36998,7 +37005,7 @@
       </w:tr>
       <w:tr>
         <w:trPr>
-          <w:trHeight w:val="408"/>
+          <w:trHeight w:val="458"/>
         </w:trPr>
         <w:tc>
           <w:tcPr>
@@ -37056,7 +37063,7 @@
       </w:tr>
       <w:tr>
         <w:trPr>
-          <w:trHeight w:val="408"/>
+          <w:trHeight w:val="458"/>
         </w:trPr>
         <w:tc>
           <w:tcPr>
@@ -38030,7 +38037,7 @@
       </w:tblGrid>
       <w:tr>
         <w:trPr>
-          <w:trHeight w:val="408"/>
+          <w:trHeight w:val="458"/>
         </w:trPr>
         <w:tc>
           <w:tcPr>
@@ -38081,7 +38088,7 @@
       </w:tr>
       <w:tr>
         <w:trPr>
-          <w:trHeight w:val="408"/>
+          <w:trHeight w:val="458"/>
         </w:trPr>
         <w:tc>
           <w:tcPr>
@@ -39141,7 +39148,7 @@
       </w:tblGrid>
       <w:tr>
         <w:trPr>
-          <w:trHeight w:val="408"/>
+          <w:trHeight w:val="458"/>
         </w:trPr>
         <w:tc>
           <w:tcPr>
@@ -39188,7 +39195,7 @@
       </w:tr>
       <w:tr>
         <w:trPr>
-          <w:trHeight w:val="408"/>
+          <w:trHeight w:val="458"/>
         </w:trPr>
         <w:tc>
           <w:tcPr>
@@ -39332,67 +39339,7 @@
                 <w:szCs w:val="20"/>
                 <w:lang w:eastAsia="es-ES"/>
               </w:rPr>
-              <w:t xml:space="preserve">Objeto de tipo Articulo que representa un nuevo </w:t>
-            </w:r>
-            <w:r>
-              <w:rPr>
-                <w:rFonts w:eastAsia="Times New Roman" w:cs="Arial"/>
-                <w:color w:val="000000"/>
-                <w:sz w:val="20"/>
-                <w:szCs w:val="20"/>
-                <w:lang w:eastAsia="es-ES"/>
-              </w:rPr>
-              <w:t>artículo</w:t>
-            </w:r>
-            <w:r>
-              <w:rPr>
-                <w:rFonts w:eastAsia="Times New Roman" w:cs="Arial"/>
-                <w:color w:val="000000"/>
-                <w:sz w:val="20"/>
-                <w:szCs w:val="20"/>
-                <w:lang w:eastAsia="es-ES"/>
-              </w:rPr>
-              <w:t xml:space="preserve"> que se quiere introducir en el sistema. El articulo tiene los valores en su formato correcto. En caso contrario, antes del </w:t>
-            </w:r>
-            <w:r>
-              <w:rPr>
-                <w:rFonts w:eastAsia="Times New Roman" w:cs="Arial"/>
-                <w:color w:val="000000"/>
-                <w:sz w:val="20"/>
-                <w:szCs w:val="20"/>
-                <w:lang w:eastAsia="es-ES"/>
-              </w:rPr>
-              <w:t>envió</w:t>
-            </w:r>
-            <w:r>
-              <w:rPr>
-                <w:rFonts w:eastAsia="Times New Roman" w:cs="Arial"/>
-                <w:color w:val="000000"/>
-                <w:sz w:val="20"/>
-                <w:szCs w:val="20"/>
-                <w:lang w:eastAsia="es-ES"/>
-              </w:rPr>
-              <w:t xml:space="preserve"> de la solicitud, la aplicación pide al usuario la </w:t>
-            </w:r>
-            <w:r>
-              <w:rPr>
-                <w:rFonts w:eastAsia="Times New Roman" w:cs="Arial"/>
-                <w:color w:val="000000"/>
-                <w:sz w:val="20"/>
-                <w:szCs w:val="20"/>
-                <w:lang w:eastAsia="es-ES"/>
-              </w:rPr>
-              <w:t>corrección</w:t>
-            </w:r>
-            <w:r>
-              <w:rPr>
-                <w:rFonts w:eastAsia="Times New Roman" w:cs="Arial"/>
-                <w:color w:val="000000"/>
-                <w:sz w:val="20"/>
-                <w:szCs w:val="20"/>
-                <w:lang w:eastAsia="es-ES"/>
-              </w:rPr>
-              <w:t xml:space="preserve"> de estos valores erróneos </w:t>
+              <w:t xml:space="preserve">Objeto de tipo Articulo que representa un nuevo artículo que se quiere introducir en el sistema. El articulo tiene los valores en su formato correcto. En caso contrario, antes del envió de la solicitud, la aplicación pide al usuario la corrección de estos valores erróneos </w:t>
             </w:r>
           </w:p>
         </w:tc>
@@ -40009,67 +39956,7 @@
                 <w:szCs w:val="20"/>
                 <w:lang w:eastAsia="es-ES"/>
               </w:rPr>
-              <w:t xml:space="preserve">Como </w:t>
-            </w:r>
-            <w:r>
-              <w:rPr>
-                <w:rFonts w:eastAsia="Times New Roman" w:cs="Arial"/>
-                <w:color w:val="000000"/>
-                <w:sz w:val="20"/>
-                <w:szCs w:val="20"/>
-                <w:lang w:eastAsia="es-ES"/>
-              </w:rPr>
-              <w:t>precondición</w:t>
-            </w:r>
-            <w:r>
-              <w:rPr>
-                <w:rFonts w:eastAsia="Times New Roman" w:cs="Arial"/>
-                <w:color w:val="000000"/>
-                <w:sz w:val="20"/>
-                <w:szCs w:val="20"/>
-                <w:lang w:eastAsia="es-ES"/>
-              </w:rPr>
-              <w:t xml:space="preserve"> para esta prueba, los valores introducidos al nuevo </w:t>
-            </w:r>
-            <w:r>
-              <w:rPr>
-                <w:rFonts w:eastAsia="Times New Roman" w:cs="Arial"/>
-                <w:color w:val="000000"/>
-                <w:sz w:val="20"/>
-                <w:szCs w:val="20"/>
-                <w:lang w:eastAsia="es-ES"/>
-              </w:rPr>
-              <w:t>Artículo</w:t>
-            </w:r>
-            <w:r>
-              <w:rPr>
-                <w:rFonts w:eastAsia="Times New Roman" w:cs="Arial"/>
-                <w:color w:val="000000"/>
-                <w:sz w:val="20"/>
-                <w:szCs w:val="20"/>
-                <w:lang w:eastAsia="es-ES"/>
-              </w:rPr>
-              <w:t xml:space="preserve"> han sido comprobados y </w:t>
-            </w:r>
-            <w:r>
-              <w:rPr>
-                <w:rFonts w:eastAsia="Times New Roman" w:cs="Arial"/>
-                <w:color w:val="000000"/>
-                <w:sz w:val="20"/>
-                <w:szCs w:val="20"/>
-                <w:lang w:eastAsia="es-ES"/>
-              </w:rPr>
-              <w:t>codificados</w:t>
-            </w:r>
-            <w:r>
-              <w:rPr>
-                <w:rFonts w:eastAsia="Times New Roman" w:cs="Arial"/>
-                <w:color w:val="000000"/>
-                <w:sz w:val="20"/>
-                <w:szCs w:val="20"/>
-                <w:lang w:eastAsia="es-ES"/>
-              </w:rPr>
-              <w:t xml:space="preserve"> conforme </w:t>
+              <w:t xml:space="preserve">Como precondición para esta prueba, los valores introducidos al nuevo Artículo han sido comprobados y codificados conforme </w:t>
             </w:r>
             <w:r>
               <w:rPr>
@@ -40325,7 +40212,7 @@
       </w:tblGrid>
       <w:tr>
         <w:trPr>
-          <w:trHeight w:val="408"/>
+          <w:trHeight w:val="458"/>
         </w:trPr>
         <w:tc>
           <w:tcPr>
@@ -40383,7 +40270,7 @@
       </w:tr>
       <w:tr>
         <w:trPr>
-          <w:trHeight w:val="414"/>
+          <w:trHeight w:val="458"/>
         </w:trPr>
         <w:tc>
           <w:tcPr>
@@ -40527,27 +40414,7 @@
                 <w:szCs w:val="20"/>
                 <w:lang w:eastAsia="es-ES"/>
               </w:rPr>
-              <w:t xml:space="preserve">Petición de los </w:t>
-            </w:r>
-            <w:r>
-              <w:rPr>
-                <w:rFonts w:eastAsia="Times New Roman" w:cs="Arial"/>
-                <w:color w:val="000000"/>
-                <w:sz w:val="20"/>
-                <w:szCs w:val="20"/>
-                <w:lang w:eastAsia="es-ES"/>
-              </w:rPr>
-              <w:t>artículos</w:t>
-            </w:r>
-            <w:r>
-              <w:rPr>
-                <w:rFonts w:eastAsia="Times New Roman" w:cs="Arial"/>
-                <w:color w:val="000000"/>
-                <w:sz w:val="20"/>
-                <w:szCs w:val="20"/>
-                <w:lang w:eastAsia="es-ES"/>
-              </w:rPr>
-              <w:t xml:space="preserve"> y la cantidad que faltan por hacer de cada uno de ellos.</w:t>
+              <w:t>Petición de los artículos y la cantidad que faltan por hacer de cada uno de ellos.</w:t>
             </w:r>
           </w:p>
         </w:tc>
@@ -40752,27 +40619,7 @@
                 <w:szCs w:val="20"/>
                 <w:lang w:eastAsia="es-ES"/>
               </w:rPr>
-              <w:t xml:space="preserve">Colección de los </w:t>
-            </w:r>
-            <w:r>
-              <w:rPr>
-                <w:rFonts w:eastAsia="Times New Roman" w:cs="Arial"/>
-                <w:color w:val="000000"/>
-                <w:sz w:val="20"/>
-                <w:szCs w:val="20"/>
-                <w:lang w:eastAsia="es-ES"/>
-              </w:rPr>
-              <w:t>artículos</w:t>
-            </w:r>
-            <w:r>
-              <w:rPr>
-                <w:rFonts w:eastAsia="Times New Roman" w:cs="Arial"/>
-                <w:color w:val="000000"/>
-                <w:sz w:val="20"/>
-                <w:szCs w:val="20"/>
-                <w:lang w:eastAsia="es-ES"/>
-              </w:rPr>
-              <w:t xml:space="preserve"> que faltan por fabricar</w:t>
+              <w:t>Colección de los artículos que faltan por fabricar</w:t>
             </w:r>
           </w:p>
         </w:tc>
@@ -40979,87 +40826,7 @@
                 <w:szCs w:val="20"/>
                 <w:lang w:eastAsia="es-ES"/>
               </w:rPr>
-              <w:t xml:space="preserve">Lista de los </w:t>
-            </w:r>
-            <w:r>
-              <w:rPr>
-                <w:rFonts w:eastAsia="Times New Roman" w:cs="Arial"/>
-                <w:color w:val="000000"/>
-                <w:sz w:val="20"/>
-                <w:szCs w:val="20"/>
-                <w:lang w:eastAsia="es-ES"/>
-              </w:rPr>
-              <w:t>artículos</w:t>
-            </w:r>
-            <w:r>
-              <w:rPr>
-                <w:rFonts w:eastAsia="Times New Roman" w:cs="Arial"/>
-                <w:color w:val="000000"/>
-                <w:sz w:val="20"/>
-                <w:szCs w:val="20"/>
-                <w:lang w:eastAsia="es-ES"/>
-              </w:rPr>
-              <w:t xml:space="preserve"> que faltan por fabricar, o en su defecto, una lista </w:t>
-            </w:r>
-            <w:r>
-              <w:rPr>
-                <w:rFonts w:eastAsia="Times New Roman" w:cs="Arial"/>
-                <w:color w:val="000000"/>
-                <w:sz w:val="20"/>
-                <w:szCs w:val="20"/>
-                <w:lang w:eastAsia="es-ES"/>
-              </w:rPr>
-              <w:t>vacía</w:t>
-            </w:r>
-            <w:r>
-              <w:rPr>
-                <w:rFonts w:eastAsia="Times New Roman" w:cs="Arial"/>
-                <w:color w:val="000000"/>
-                <w:sz w:val="20"/>
-                <w:szCs w:val="20"/>
-                <w:lang w:eastAsia="es-ES"/>
-              </w:rPr>
-              <w:t xml:space="preserve"> en caso de no haber </w:t>
-            </w:r>
-            <w:r>
-              <w:rPr>
-                <w:rFonts w:eastAsia="Times New Roman" w:cs="Arial"/>
-                <w:color w:val="000000"/>
-                <w:sz w:val="20"/>
-                <w:szCs w:val="20"/>
-                <w:lang w:eastAsia="es-ES"/>
-              </w:rPr>
-              <w:t>más</w:t>
-            </w:r>
-            <w:r>
-              <w:rPr>
-                <w:rFonts w:eastAsia="Times New Roman" w:cs="Arial"/>
-                <w:color w:val="000000"/>
-                <w:sz w:val="20"/>
-                <w:szCs w:val="20"/>
-                <w:lang w:eastAsia="es-ES"/>
-              </w:rPr>
-              <w:t xml:space="preserve"> </w:t>
-            </w:r>
-            <w:r>
-              <w:rPr>
-                <w:rFonts w:eastAsia="Times New Roman" w:cs="Arial"/>
-                <w:color w:val="000000"/>
-                <w:sz w:val="20"/>
-                <w:szCs w:val="20"/>
-                <w:lang w:eastAsia="es-ES"/>
-              </w:rPr>
-              <w:t>artículos</w:t>
-            </w:r>
-            <w:r>
-              <w:rPr>
-                <w:rFonts w:eastAsia="Times New Roman" w:cs="Arial"/>
-                <w:color w:val="000000"/>
-                <w:sz w:val="20"/>
-                <w:szCs w:val="20"/>
-                <w:lang w:eastAsia="es-ES"/>
-              </w:rPr>
-              <w:t xml:space="preserve"> por fabricar</w:t>
+              <w:t>Lista de los artículos que faltan por fabricar, o en su defecto, una lista vacía en caso de no haber más artículos por fabricar</w:t>
             </w:r>
           </w:p>
         </w:tc>
@@ -41264,27 +41031,7 @@
                 <w:szCs w:val="20"/>
                 <w:lang w:eastAsia="es-ES"/>
               </w:rPr>
-              <w:t xml:space="preserve">Se solicita al servidor todos los </w:t>
-            </w:r>
-            <w:r>
-              <w:rPr>
-                <w:rFonts w:eastAsia="Times New Roman" w:cs="Arial"/>
-                <w:color w:val="000000"/>
-                <w:sz w:val="20"/>
-                <w:szCs w:val="20"/>
-                <w:lang w:eastAsia="es-ES"/>
-              </w:rPr>
-              <w:t>artículos</w:t>
-            </w:r>
-            <w:r>
-              <w:rPr>
-                <w:rFonts w:eastAsia="Times New Roman" w:cs="Arial"/>
-                <w:color w:val="000000"/>
-                <w:sz w:val="20"/>
-                <w:szCs w:val="20"/>
-                <w:lang w:eastAsia="es-ES"/>
-              </w:rPr>
-              <w:t xml:space="preserve"> diferentes y cantidades agrupadas que faltan por hacer de los pedidos activos aun en el sistema. Se comprueba la codificación de los datos en el formato apropiado para ser representados en la interfaz.</w:t>
+              <w:t>Se solicita al servidor todos los artículos diferentes y cantidades agrupadas que faltan por hacer de los pedidos activos aun en el sistema. Se comprueba la codificación de los datos en el formato apropiado para ser representados en la interfaz.</w:t>
             </w:r>
           </w:p>
         </w:tc>
@@ -44138,18 +43885,7 @@
                 <w:szCs w:val="24"/>
                 <w:lang w:eastAsia="es-ES"/>
               </w:rPr>
-              <w:t>CONSULTA PEDIDOS</w:t>
-            </w:r>
-            <w:r>
-              <w:rPr>
-                <w:rFonts w:eastAsia="Times New Roman" w:cs="Arial"/>
-                <w:b/>
-                <w:i/>
-                <w:color w:val="000000"/>
-                <w:szCs w:val="24"/>
-                <w:lang w:eastAsia="es-ES"/>
-              </w:rPr>
-              <w:t xml:space="preserve"> ACABADOS</w:t>
+              <w:t>CONSULTA PEDIDOS ACABADOS</w:t>
             </w:r>
           </w:p>
         </w:tc>
@@ -46618,13 +46354,553 @@
     <w:p/>
     <w:p/>
     <w:p/>
+    <w:p/>
+    <w:p/>
+    <w:p/>
+    <w:p/>
+    <w:p>
+      <w:pPr>
+        <w:pStyle w:val="Ttulo"/>
+        <w:numPr>
+          <w:ilvl w:val="0"/>
+          <w:numId w:val="3"/>
+        </w:numPr>
+      </w:pPr>
+      <w:r>
+        <w:lastRenderedPageBreak/>
+        <w:t>Manual de Usuario.</w:t>
+      </w:r>
+    </w:p>
+    <w:p/>
+    <w:p/>
+    <w:p>
+      <w:pPr>
+        <w:pStyle w:val="Ttulo2"/>
+        <w:numPr>
+          <w:ilvl w:val="1"/>
+          <w:numId w:val="3"/>
+        </w:numPr>
+      </w:pPr>
+      <w:r>
+        <w:t>Introducción.</w:t>
+      </w:r>
+    </w:p>
+    <w:p/>
+    <w:p/>
+    <w:p>
+      <w:r>
+        <w:t>Estamos ante un sistema que se puede implantar en cualquier industria alimentaria</w:t>
+      </w:r>
+      <w:r>
+        <w:t xml:space="preserve"> del sector del mantecado</w:t>
+      </w:r>
+      <w:r>
+        <w:t>, con el objetivo claro de tener un control integral de todo lo referente a ventas, producción de los productos pertinentes y supervisión de existencias en el almacén.</w:t>
+      </w:r>
+    </w:p>
+    <w:p>
+      <w:r>
+        <w:t>Este manual detallará minuciosamente el uso del sistema en las diferentes partes a nivel de usuario, es decir; no se entrará en parte técnica del sistema y como trabaja internamente. Simplemente de detallará y se dará una guía de uso del sistema para que el usuario adquiera la experiencia previa a su utilización.</w:t>
+      </w:r>
+    </w:p>
+    <w:p/>
+    <w:p/>
+    <w:p/>
+    <w:p>
+      <w:pPr>
+        <w:pStyle w:val="Ttulo2"/>
+        <w:numPr>
+          <w:ilvl w:val="1"/>
+          <w:numId w:val="3"/>
+        </w:numPr>
+      </w:pPr>
+      <w:r>
+        <w:t>Primeros pasos.</w:t>
+      </w:r>
+    </w:p>
+    <w:p/>
+    <w:p>
+      <w:r>
+        <w:t>El sistema consta de 4 partes claramente diferenciadas. Por un lado, disponemos de una aplicación web, en el que se aloja unas paginas webs con fin de poder tramitar y consultar los pedidos que cada usuario, previamente registrado en el sistema, ha realizado. Por otro lado, y teniendo en cuenta el uso interno de la aplicación por el personal oportuno de la empresa, se dispone de 3 aplicaciones diferentes para cada departamento clave de</w:t>
+      </w:r>
+      <w:r>
+        <w:t xml:space="preserve"> la corporación; se dispone una aplicación de ventas, en el que se tramita y se lleva a cabo todo lo relacionado con las ventas del producto que la empresa suministra; otra aplicación para el personal de producción, conocedor en todo momento de los productos que tiene que fabricar sin necesidad de saber para quien son; y por ultimo una aplicación para el control y planificación de la logística, clave en el tema de distribución y llegada del producto/artículo final.</w:t>
+      </w:r>
+    </w:p>
+    <w:p>
+      <w:r>
+        <w:t>A continuación, se pasa a detallar cada una de las partes para su comprensión. Hay que destacas previamente, que todas las partes del sistema dispone de una interfaz amigable, fácil de usar y sencilla para que su utilización no lleve a cabo a dudas de uso.</w:t>
+      </w:r>
+    </w:p>
+    <w:p/>
+    <w:p/>
+    <w:p>
+      <w:pPr>
+        <w:pStyle w:val="Ttulo2"/>
+        <w:numPr>
+          <w:ilvl w:val="1"/>
+          <w:numId w:val="3"/>
+        </w:numPr>
+      </w:pPr>
+      <w:r>
+        <w:lastRenderedPageBreak/>
+        <w:t>Aplicación Web.</w:t>
+      </w:r>
+    </w:p>
+    <w:p/>
+    <w:p>
+      <w:r>
+        <w:t xml:space="preserve">Accediendo al sitio </w:t>
+      </w:r>
+      <w:r>
+        <w:rPr>
+          <w:highlight w:val="yellow"/>
+        </w:rPr>
+        <w:t>SITIOWEB</w:t>
+      </w:r>
+      <w:r>
+        <w:t xml:space="preserve"> </w:t>
+      </w:r>
+      <w:r>
+        <w:t>nos encontramos en la página web de inicio donde se puede registrar un usuario, como acceder al sistema mediante la autenticación por usuario y clave.</w:t>
+      </w:r>
+    </w:p>
+    <w:p/>
+    <w:p>
+      <w:r>
+        <w:rPr>
+          <w:highlight w:val="yellow"/>
+        </w:rPr>
+        <w:t xml:space="preserve">Imagen </w:t>
+      </w:r>
+      <w:proofErr w:type="spellStart"/>
+      <w:r>
+        <w:rPr>
+          <w:highlight w:val="yellow"/>
+        </w:rPr>
+        <w:t>index</w:t>
+      </w:r>
+      <w:proofErr w:type="spellEnd"/>
+      <w:r>
+        <w:rPr>
+          <w:highlight w:val="yellow"/>
+        </w:rPr>
+        <w:t>.</w:t>
+      </w:r>
+    </w:p>
+    <w:p/>
+    <w:p>
+      <w:pPr>
+        <w:pStyle w:val="Ttulo3"/>
+        <w:numPr>
+          <w:ilvl w:val="2"/>
+          <w:numId w:val="3"/>
+        </w:numPr>
+      </w:pPr>
+      <w:r>
+        <w:t>Registro en el sistema.</w:t>
+      </w:r>
+    </w:p>
+    <w:p/>
+    <w:p>
+      <w:r>
+        <w:t>Para poder realizar algún pedido y poder hacer un seguimiento de los ya hechos, hay que registrarse en el sistema.</w:t>
+      </w:r>
+    </w:p>
+    <w:p>
+      <w:r>
+        <w:t>Toda la información que nos piden es obligatoria de rellenar, e incluso en el formato apropiado para evitar que nos de el error pertinente y no nos deje registrarnos hasta subsanarlo correctamente.</w:t>
+      </w:r>
+    </w:p>
+    <w:p/>
+    <w:p>
+      <w:r>
+        <w:rPr>
+          <w:noProof/>
+        </w:rPr>
+        <w:drawing>
+          <wp:inline distT="0" distB="0" distL="0" distR="0">
+            <wp:extent cx="5391150" cy="2981325"/>
+            <wp:effectExtent l="0" t="0" r="0" b="9525"/>
+            <wp:docPr id="15" name="Imagen 15"/>
+            <wp:cNvGraphicFramePr>
+              <a:graphicFrameLocks xmlns:a="http://schemas.openxmlformats.org/drawingml/2006/main" noChangeAspect="1"/>
+            </wp:cNvGraphicFramePr>
+            <a:graphic xmlns:a="http://schemas.openxmlformats.org/drawingml/2006/main">
+              <a:graphicData uri="http://schemas.openxmlformats.org/drawingml/2006/picture">
+                <pic:pic xmlns:pic="http://schemas.openxmlformats.org/drawingml/2006/picture">
+                  <pic:nvPicPr>
+                    <pic:cNvPr id="0" name="Picture 1"/>
+                    <pic:cNvPicPr>
+                      <a:picLocks noChangeAspect="1" noChangeArrowheads="1"/>
+                    </pic:cNvPicPr>
+                  </pic:nvPicPr>
+                  <pic:blipFill>
+                    <a:blip r:embed="rId41" cstate="print">
+                      <a:extLst>
+                        <a:ext uri="{28A0092B-C50C-407E-A947-70E740481C1C}">
+                          <a14:useLocalDpi xmlns:a14="http://schemas.microsoft.com/office/drawing/2010/main" val="0"/>
+                        </a:ext>
+                      </a:extLst>
+                    </a:blip>
+                    <a:srcRect/>
+                    <a:stretch>
+                      <a:fillRect/>
+                    </a:stretch>
+                  </pic:blipFill>
+                  <pic:spPr bwMode="auto">
+                    <a:xfrm>
+                      <a:off x="0" y="0"/>
+                      <a:ext cx="5391150" cy="2981325"/>
+                    </a:xfrm>
+                    <a:prstGeom prst="rect">
+                      <a:avLst/>
+                    </a:prstGeom>
+                    <a:noFill/>
+                    <a:ln>
+                      <a:noFill/>
+                    </a:ln>
+                  </pic:spPr>
+                </pic:pic>
+              </a:graphicData>
+            </a:graphic>
+          </wp:inline>
+        </w:drawing>
+      </w:r>
+    </w:p>
+    <w:p>
+      <w:pPr>
+        <w:pStyle w:val="Ttulo3"/>
+        <w:numPr>
+          <w:ilvl w:val="2"/>
+          <w:numId w:val="3"/>
+        </w:numPr>
+      </w:pPr>
+      <w:r>
+        <w:t>Acceso al sistema.</w:t>
+      </w:r>
+    </w:p>
+    <w:p/>
+    <w:p>
+      <w:r>
+        <w:t>Para acceder al sistema, basta con autenticarnos con nuestro usuario y nuestra clave y acceder desde la página de inicio.</w:t>
+      </w:r>
+    </w:p>
+    <w:p/>
+    <w:p/>
+    <w:p>
+      <w:r>
+        <w:rPr>
+          <w:noProof/>
+        </w:rPr>
+        <w:lastRenderedPageBreak/>
+        <w:drawing>
+          <wp:inline distT="0" distB="0" distL="0" distR="0">
+            <wp:extent cx="5391150" cy="2038350"/>
+            <wp:effectExtent l="0" t="0" r="0" b="0"/>
+            <wp:docPr id="25" name="Imagen 25"/>
+            <wp:cNvGraphicFramePr>
+              <a:graphicFrameLocks xmlns:a="http://schemas.openxmlformats.org/drawingml/2006/main" noChangeAspect="1"/>
+            </wp:cNvGraphicFramePr>
+            <a:graphic xmlns:a="http://schemas.openxmlformats.org/drawingml/2006/main">
+              <a:graphicData uri="http://schemas.openxmlformats.org/drawingml/2006/picture">
+                <pic:pic xmlns:pic="http://schemas.openxmlformats.org/drawingml/2006/picture">
+                  <pic:nvPicPr>
+                    <pic:cNvPr id="0" name="Picture 2"/>
+                    <pic:cNvPicPr>
+                      <a:picLocks noChangeAspect="1" noChangeArrowheads="1"/>
+                    </pic:cNvPicPr>
+                  </pic:nvPicPr>
+                  <pic:blipFill>
+                    <a:blip r:embed="rId42">
+                      <a:extLst>
+                        <a:ext uri="{28A0092B-C50C-407E-A947-70E740481C1C}">
+                          <a14:useLocalDpi xmlns:a14="http://schemas.microsoft.com/office/drawing/2010/main" val="0"/>
+                        </a:ext>
+                      </a:extLst>
+                    </a:blip>
+                    <a:srcRect/>
+                    <a:stretch>
+                      <a:fillRect/>
+                    </a:stretch>
+                  </pic:blipFill>
+                  <pic:spPr bwMode="auto">
+                    <a:xfrm>
+                      <a:off x="0" y="0"/>
+                      <a:ext cx="5391150" cy="2038350"/>
+                    </a:xfrm>
+                    <a:prstGeom prst="rect">
+                      <a:avLst/>
+                    </a:prstGeom>
+                    <a:noFill/>
+                    <a:ln>
+                      <a:noFill/>
+                    </a:ln>
+                  </pic:spPr>
+                </pic:pic>
+              </a:graphicData>
+            </a:graphic>
+          </wp:inline>
+        </w:drawing>
+      </w:r>
+    </w:p>
+    <w:p/>
+    <w:p>
+      <w:pPr>
+        <w:pStyle w:val="Ttulo3"/>
+        <w:numPr>
+          <w:ilvl w:val="2"/>
+          <w:numId w:val="3"/>
+        </w:numPr>
+      </w:pPr>
+      <w:r>
+        <w:t>Dentro del sistema.</w:t>
+      </w:r>
+    </w:p>
+    <w:p/>
+    <w:p>
+      <w:r>
+        <w:t>Una vez autenticado correctamente el usuario, ya está dentro del sistema.</w:t>
+      </w:r>
+    </w:p>
+    <w:p>
+      <w:r>
+        <w:t xml:space="preserve">En él, podemos ver inicialmente una pagina con todos los datos personales que dispuso en su registro, para el caso de que quiera modificación de alguno de ellos. </w:t>
+      </w:r>
+    </w:p>
+    <w:p>
+      <w:r>
+        <w:rPr>
+          <w:b/>
+          <w:i/>
+        </w:rPr>
+        <w:t>Cuidado</w:t>
+      </w:r>
+      <w:r>
+        <w:t>; ya que la modificación debe ser conforme al formato requerido o lanzará el mensaje en el campo especifico que hay el error.</w:t>
+      </w:r>
+    </w:p>
+    <w:p>
+      <w:r>
+        <w:t>Además, esta pagina dispone de un menú horizontal muy intuitivo donde podemos navegar para hacer un nuevo pedido o ver el estado de los que ya tenemos en el sistema registrados.</w:t>
+      </w:r>
+    </w:p>
+    <w:p/>
+    <w:p>
+      <w:r>
+        <w:rPr>
+          <w:highlight w:val="yellow"/>
+        </w:rPr>
+        <w:t>Imagen datos personales</w:t>
+      </w:r>
+    </w:p>
+    <w:p/>
+    <w:p/>
+    <w:p/>
+    <w:p/>
+    <w:p>
+      <w:pPr>
+        <w:pStyle w:val="Ttulo3"/>
+        <w:numPr>
+          <w:ilvl w:val="2"/>
+          <w:numId w:val="3"/>
+        </w:numPr>
+      </w:pPr>
+      <w:r>
+        <w:t>Realizar nuevo pedido</w:t>
+      </w:r>
+    </w:p>
+    <w:p/>
+    <w:p>
+      <w:pPr>
+        <w:rPr>
+          <w:b/>
+          <w:i/>
+        </w:rPr>
+      </w:pPr>
+      <w:r>
+        <w:t xml:space="preserve">Para poder realizar un nuevo pedido, y estando autenticado en el sistema, accedemos en el menú superior horizontal a </w:t>
+      </w:r>
+      <w:r>
+        <w:rPr>
+          <w:b/>
+          <w:i/>
+        </w:rPr>
+        <w:t>Nuevo Pedido</w:t>
+      </w:r>
+      <w:r>
+        <w:rPr>
+          <w:b/>
+          <w:i/>
+        </w:rPr>
+        <w:t>.</w:t>
+      </w:r>
+    </w:p>
+    <w:p>
+      <w:pPr>
+        <w:rPr>
+          <w:b/>
+          <w:i/>
+        </w:rPr>
+      </w:pPr>
+    </w:p>
+    <w:p>
+      <w:pPr>
+        <w:rPr>
+          <w:b/>
+          <w:i/>
+        </w:rPr>
+      </w:pPr>
+    </w:p>
+    <w:p>
+      <w:pPr>
+        <w:rPr>
+          <w:b/>
+          <w:i/>
+        </w:rPr>
+      </w:pPr>
+    </w:p>
+    <w:p>
+      <w:r>
+        <w:rPr>
+          <w:noProof/>
+          <w:highlight w:val="yellow"/>
+        </w:rPr>
+        <w:lastRenderedPageBreak/>
+        <w:t>PAGINA NUEVO PEDIDO LIMPIA</w:t>
+      </w:r>
+    </w:p>
+    <w:p/>
+    <w:p>
+      <w:r>
+        <w:t>Se trata de una vista muy amigable donde se puede ir seleccionando los artículos o productos que la empresa tiene ofertados, y una cantidad determinada por el usuario que desee adquirir.</w:t>
+      </w:r>
+    </w:p>
+    <w:p>
+      <w:r>
+        <w:t>Añadiendo diferentes productos, nos irá apareciendo en la tabla junto a la cantidad que hemos solicitado. Además, y en caso de equivocación, nos permite eliminar el o los artículos que deseemos de la tabla antes de formalizar el pedido.</w:t>
+      </w:r>
+    </w:p>
+    <w:p>
+      <w:r>
+        <w:rPr>
+          <w:b/>
+          <w:i/>
+        </w:rPr>
+        <w:t>Cuidado</w:t>
+      </w:r>
+      <w:r>
+        <w:rPr>
+          <w:b/>
+          <w:i/>
+        </w:rPr>
+        <w:t>;</w:t>
+      </w:r>
+      <w:r>
+        <w:t xml:space="preserve"> La cantidad solo acepta datos numéricos, advirtiendo de un posible error antes de introducirlo en la tabla. Además, la cantidad debe ser un campo obligatorio junto a un artículo elegido.</w:t>
+      </w:r>
+    </w:p>
+    <w:p/>
+    <w:p>
+      <w:r>
+        <w:t xml:space="preserve">Una vez seleccionados aquellos productos que desee adquirir, debemos añadir una fecha de envío de nuestro pedido. </w:t>
+      </w:r>
+    </w:p>
+    <w:p>
+      <w:r>
+        <w:rPr>
+          <w:b/>
+          <w:i/>
+        </w:rPr>
+        <w:t>Cuidado</w:t>
+      </w:r>
+      <w:r>
+        <w:t xml:space="preserve">; La fecha no puede ser anterior al </w:t>
+      </w:r>
+      <w:r>
+        <w:t>día</w:t>
+      </w:r>
+      <w:r>
+        <w:t xml:space="preserve"> en el que se realice el pedido, ya que no permitirá dar validez </w:t>
+      </w:r>
+      <w:r>
+        <w:t>a dicho pedido hasta que se subsane el error.</w:t>
+      </w:r>
+    </w:p>
+    <w:p/>
+    <w:p>
+      <w:r>
+        <w:t xml:space="preserve">Una vez elegidos los productos y seleccionada una fecha válida, se procederá si así lo desea a formalizar el pedido y quedando registrado en el sistema. Para ello, se pulsa en el botón de </w:t>
+      </w:r>
+      <w:r>
+        <w:rPr>
+          <w:i/>
+        </w:rPr>
+        <w:t>Formalizar Pedido</w:t>
+      </w:r>
+      <w:r>
+        <w:t>, el cual nos llevará a una nueva página indicando que el pedido ha sido registrado correctamente en el sistema.</w:t>
+      </w:r>
+    </w:p>
+    <w:p/>
+    <w:p>
+      <w:pPr>
+        <w:pStyle w:val="Ttulo3"/>
+        <w:numPr>
+          <w:ilvl w:val="2"/>
+          <w:numId w:val="3"/>
+        </w:numPr>
+      </w:pPr>
+      <w:r>
+        <w:t>Seguimiento de Pedidos.</w:t>
+      </w:r>
+    </w:p>
+    <w:p/>
+    <w:p>
+      <w:r>
+        <w:t xml:space="preserve">La aplicación web nos permite en todo momento tener un control del estado de nuestros pedidos. </w:t>
+      </w:r>
+    </w:p>
+    <w:p>
+      <w:pPr>
+        <w:rPr>
+          <w:b/>
+          <w:i/>
+        </w:rPr>
+      </w:pPr>
+      <w:r>
+        <w:t xml:space="preserve">Para ello, y estando autenticados en el sistema, accedemos a la opción del menú superior </w:t>
+      </w:r>
+      <w:r>
+        <w:rPr>
+          <w:b/>
+          <w:i/>
+        </w:rPr>
+        <w:t>Estado Pedido.</w:t>
+      </w:r>
+    </w:p>
+    <w:p>
+      <w:r>
+        <w:t>En él, podemos ver un histórico de los pedidos que hemos hecho y el estado en el que se encuentra cada uno en el momento de consultarlo.</w:t>
+      </w:r>
+    </w:p>
+    <w:p>
+      <w:r>
+        <w:t>Además, tenemos la posibilidad de desglosar el pedido conforme a los artículos o productos que hemos solicitado en él.</w:t>
+      </w:r>
+    </w:p>
     <w:p>
       <w:bookmarkStart w:id="123" w:name="_GoBack"/>
       <w:bookmarkEnd w:id="123"/>
     </w:p>
+    <w:p/>
+    <w:p/>
+    <w:p/>
+    <w:p/>
+    <w:p/>
     <w:sectPr>
-      <w:headerReference w:type="default" r:id="rId41"/>
-      <w:footerReference w:type="default" r:id="rId42"/>
+      <w:headerReference w:type="default" r:id="rId43"/>
+      <w:footerReference w:type="default" r:id="rId44"/>
       <w:pgSz w:w="11906" w:h="16838"/>
       <w:pgMar w:top="1417" w:right="1701" w:bottom="1417" w:left="1701" w:header="708" w:footer="708" w:gutter="0"/>
       <w:cols w:space="708"/>
@@ -47907,6 +48183,92 @@
     </w:lvl>
   </w:abstractNum>
   <w:abstractNum w:abstractNumId="11" w15:restartNumberingAfterBreak="0">
+    <w:nsid w:val="3EDE1A97"/>
+    <w:multiLevelType w:val="multilevel"/>
+    <w:tmpl w:val="E406551C"/>
+    <w:lvl w:ilvl="0">
+      <w:start w:val="1"/>
+      <w:numFmt w:val="decimal"/>
+      <w:lvlText w:val="%1."/>
+      <w:lvlJc w:val="left"/>
+      <w:pPr>
+        <w:ind w:left="720" w:hanging="360"/>
+      </w:pPr>
+    </w:lvl>
+    <w:lvl w:ilvl="1">
+      <w:start w:val="1"/>
+      <w:numFmt w:val="decimal"/>
+      <w:lvlText w:val="%1.%2."/>
+      <w:lvlJc w:val="left"/>
+      <w:pPr>
+        <w:ind w:left="1152" w:hanging="432"/>
+      </w:pPr>
+    </w:lvl>
+    <w:lvl w:ilvl="2">
+      <w:start w:val="1"/>
+      <w:numFmt w:val="decimal"/>
+      <w:lvlText w:val="%1.%2.%3."/>
+      <w:lvlJc w:val="left"/>
+      <w:pPr>
+        <w:ind w:left="1584" w:hanging="504"/>
+      </w:pPr>
+    </w:lvl>
+    <w:lvl w:ilvl="3">
+      <w:start w:val="1"/>
+      <w:numFmt w:val="decimal"/>
+      <w:lvlText w:val="%1.%2.%3.%4."/>
+      <w:lvlJc w:val="left"/>
+      <w:pPr>
+        <w:ind w:left="2088" w:hanging="648"/>
+      </w:pPr>
+    </w:lvl>
+    <w:lvl w:ilvl="4">
+      <w:start w:val="1"/>
+      <w:numFmt w:val="decimal"/>
+      <w:lvlText w:val="%1.%2.%3.%4.%5."/>
+      <w:lvlJc w:val="left"/>
+      <w:pPr>
+        <w:ind w:left="2592" w:hanging="792"/>
+      </w:pPr>
+    </w:lvl>
+    <w:lvl w:ilvl="5">
+      <w:start w:val="1"/>
+      <w:numFmt w:val="decimal"/>
+      <w:lvlText w:val="%1.%2.%3.%4.%5.%6."/>
+      <w:lvlJc w:val="left"/>
+      <w:pPr>
+        <w:ind w:left="3096" w:hanging="936"/>
+      </w:pPr>
+    </w:lvl>
+    <w:lvl w:ilvl="6">
+      <w:start w:val="1"/>
+      <w:numFmt w:val="decimal"/>
+      <w:lvlText w:val="%1.%2.%3.%4.%5.%6.%7."/>
+      <w:lvlJc w:val="left"/>
+      <w:pPr>
+        <w:ind w:left="3600" w:hanging="1080"/>
+      </w:pPr>
+    </w:lvl>
+    <w:lvl w:ilvl="7">
+      <w:start w:val="1"/>
+      <w:numFmt w:val="decimal"/>
+      <w:lvlText w:val="%1.%2.%3.%4.%5.%6.%7.%8."/>
+      <w:lvlJc w:val="left"/>
+      <w:pPr>
+        <w:ind w:left="4104" w:hanging="1224"/>
+      </w:pPr>
+    </w:lvl>
+    <w:lvl w:ilvl="8">
+      <w:start w:val="1"/>
+      <w:numFmt w:val="decimal"/>
+      <w:lvlText w:val="%1.%2.%3.%4.%5.%6.%7.%8.%9."/>
+      <w:lvlJc w:val="left"/>
+      <w:pPr>
+        <w:ind w:left="4680" w:hanging="1440"/>
+      </w:pPr>
+    </w:lvl>
+  </w:abstractNum>
+  <w:abstractNum w:abstractNumId="12" w15:restartNumberingAfterBreak="0">
     <w:nsid w:val="4BAE1FBA"/>
     <w:multiLevelType w:val="multilevel"/>
     <w:tmpl w:val="E406551C"/>
@@ -47992,7 +48354,7 @@
       </w:pPr>
     </w:lvl>
   </w:abstractNum>
-  <w:abstractNum w:abstractNumId="12" w15:restartNumberingAfterBreak="0">
+  <w:abstractNum w:abstractNumId="13" w15:restartNumberingAfterBreak="0">
     <w:nsid w:val="4E1129D7"/>
     <w:multiLevelType w:val="multilevel"/>
     <w:tmpl w:val="E406551C"/>
@@ -48078,7 +48440,93 @@
       </w:pPr>
     </w:lvl>
   </w:abstractNum>
-  <w:abstractNum w:abstractNumId="13" w15:restartNumberingAfterBreak="0">
+  <w:abstractNum w:abstractNumId="14" w15:restartNumberingAfterBreak="0">
+    <w:nsid w:val="51532EA0"/>
+    <w:multiLevelType w:val="multilevel"/>
+    <w:tmpl w:val="E406551C"/>
+    <w:lvl w:ilvl="0">
+      <w:start w:val="1"/>
+      <w:numFmt w:val="decimal"/>
+      <w:lvlText w:val="%1."/>
+      <w:lvlJc w:val="left"/>
+      <w:pPr>
+        <w:ind w:left="360" w:hanging="360"/>
+      </w:pPr>
+    </w:lvl>
+    <w:lvl w:ilvl="1">
+      <w:start w:val="1"/>
+      <w:numFmt w:val="decimal"/>
+      <w:lvlText w:val="%1.%2."/>
+      <w:lvlJc w:val="left"/>
+      <w:pPr>
+        <w:ind w:left="792" w:hanging="432"/>
+      </w:pPr>
+    </w:lvl>
+    <w:lvl w:ilvl="2">
+      <w:start w:val="1"/>
+      <w:numFmt w:val="decimal"/>
+      <w:lvlText w:val="%1.%2.%3."/>
+      <w:lvlJc w:val="left"/>
+      <w:pPr>
+        <w:ind w:left="1224" w:hanging="504"/>
+      </w:pPr>
+    </w:lvl>
+    <w:lvl w:ilvl="3">
+      <w:start w:val="1"/>
+      <w:numFmt w:val="decimal"/>
+      <w:lvlText w:val="%1.%2.%3.%4."/>
+      <w:lvlJc w:val="left"/>
+      <w:pPr>
+        <w:ind w:left="1728" w:hanging="648"/>
+      </w:pPr>
+    </w:lvl>
+    <w:lvl w:ilvl="4">
+      <w:start w:val="1"/>
+      <w:numFmt w:val="decimal"/>
+      <w:lvlText w:val="%1.%2.%3.%4.%5."/>
+      <w:lvlJc w:val="left"/>
+      <w:pPr>
+        <w:ind w:left="2232" w:hanging="792"/>
+      </w:pPr>
+    </w:lvl>
+    <w:lvl w:ilvl="5">
+      <w:start w:val="1"/>
+      <w:numFmt w:val="decimal"/>
+      <w:lvlText w:val="%1.%2.%3.%4.%5.%6."/>
+      <w:lvlJc w:val="left"/>
+      <w:pPr>
+        <w:ind w:left="2736" w:hanging="936"/>
+      </w:pPr>
+    </w:lvl>
+    <w:lvl w:ilvl="6">
+      <w:start w:val="1"/>
+      <w:numFmt w:val="decimal"/>
+      <w:lvlText w:val="%1.%2.%3.%4.%5.%6.%7."/>
+      <w:lvlJc w:val="left"/>
+      <w:pPr>
+        <w:ind w:left="3240" w:hanging="1080"/>
+      </w:pPr>
+    </w:lvl>
+    <w:lvl w:ilvl="7">
+      <w:start w:val="1"/>
+      <w:numFmt w:val="decimal"/>
+      <w:lvlText w:val="%1.%2.%3.%4.%5.%6.%7.%8."/>
+      <w:lvlJc w:val="left"/>
+      <w:pPr>
+        <w:ind w:left="3744" w:hanging="1224"/>
+      </w:pPr>
+    </w:lvl>
+    <w:lvl w:ilvl="8">
+      <w:start w:val="1"/>
+      <w:numFmt w:val="decimal"/>
+      <w:lvlText w:val="%1.%2.%3.%4.%5.%6.%7.%8.%9."/>
+      <w:lvlJc w:val="left"/>
+      <w:pPr>
+        <w:ind w:left="4320" w:hanging="1440"/>
+      </w:pPr>
+    </w:lvl>
+  </w:abstractNum>
+  <w:abstractNum w:abstractNumId="15" w15:restartNumberingAfterBreak="0">
     <w:nsid w:val="523C1692"/>
     <w:multiLevelType w:val="multilevel"/>
     <w:tmpl w:val="E406551C"/>
@@ -48164,7 +48612,93 @@
       </w:pPr>
     </w:lvl>
   </w:abstractNum>
-  <w:abstractNum w:abstractNumId="14" w15:restartNumberingAfterBreak="0">
+  <w:abstractNum w:abstractNumId="16" w15:restartNumberingAfterBreak="0">
+    <w:nsid w:val="5A00785B"/>
+    <w:multiLevelType w:val="multilevel"/>
+    <w:tmpl w:val="E406551C"/>
+    <w:lvl w:ilvl="0">
+      <w:start w:val="1"/>
+      <w:numFmt w:val="decimal"/>
+      <w:lvlText w:val="%1."/>
+      <w:lvlJc w:val="left"/>
+      <w:pPr>
+        <w:ind w:left="720" w:hanging="360"/>
+      </w:pPr>
+    </w:lvl>
+    <w:lvl w:ilvl="1">
+      <w:start w:val="1"/>
+      <w:numFmt w:val="decimal"/>
+      <w:lvlText w:val="%1.%2."/>
+      <w:lvlJc w:val="left"/>
+      <w:pPr>
+        <w:ind w:left="1152" w:hanging="432"/>
+      </w:pPr>
+    </w:lvl>
+    <w:lvl w:ilvl="2">
+      <w:start w:val="1"/>
+      <w:numFmt w:val="decimal"/>
+      <w:lvlText w:val="%1.%2.%3."/>
+      <w:lvlJc w:val="left"/>
+      <w:pPr>
+        <w:ind w:left="1584" w:hanging="504"/>
+      </w:pPr>
+    </w:lvl>
+    <w:lvl w:ilvl="3">
+      <w:start w:val="1"/>
+      <w:numFmt w:val="decimal"/>
+      <w:lvlText w:val="%1.%2.%3.%4."/>
+      <w:lvlJc w:val="left"/>
+      <w:pPr>
+        <w:ind w:left="2088" w:hanging="648"/>
+      </w:pPr>
+    </w:lvl>
+    <w:lvl w:ilvl="4">
+      <w:start w:val="1"/>
+      <w:numFmt w:val="decimal"/>
+      <w:lvlText w:val="%1.%2.%3.%4.%5."/>
+      <w:lvlJc w:val="left"/>
+      <w:pPr>
+        <w:ind w:left="2592" w:hanging="792"/>
+      </w:pPr>
+    </w:lvl>
+    <w:lvl w:ilvl="5">
+      <w:start w:val="1"/>
+      <w:numFmt w:val="decimal"/>
+      <w:lvlText w:val="%1.%2.%3.%4.%5.%6."/>
+      <w:lvlJc w:val="left"/>
+      <w:pPr>
+        <w:ind w:left="3096" w:hanging="936"/>
+      </w:pPr>
+    </w:lvl>
+    <w:lvl w:ilvl="6">
+      <w:start w:val="1"/>
+      <w:numFmt w:val="decimal"/>
+      <w:lvlText w:val="%1.%2.%3.%4.%5.%6.%7."/>
+      <w:lvlJc w:val="left"/>
+      <w:pPr>
+        <w:ind w:left="3600" w:hanging="1080"/>
+      </w:pPr>
+    </w:lvl>
+    <w:lvl w:ilvl="7">
+      <w:start w:val="1"/>
+      <w:numFmt w:val="decimal"/>
+      <w:lvlText w:val="%1.%2.%3.%4.%5.%6.%7.%8."/>
+      <w:lvlJc w:val="left"/>
+      <w:pPr>
+        <w:ind w:left="4104" w:hanging="1224"/>
+      </w:pPr>
+    </w:lvl>
+    <w:lvl w:ilvl="8">
+      <w:start w:val="1"/>
+      <w:numFmt w:val="decimal"/>
+      <w:lvlText w:val="%1.%2.%3.%4.%5.%6.%7.%8.%9."/>
+      <w:lvlJc w:val="left"/>
+      <w:pPr>
+        <w:ind w:left="4680" w:hanging="1440"/>
+      </w:pPr>
+    </w:lvl>
+  </w:abstractNum>
+  <w:abstractNum w:abstractNumId="17" w15:restartNumberingAfterBreak="0">
     <w:nsid w:val="5CF72BA9"/>
     <w:multiLevelType w:val="multilevel"/>
     <w:tmpl w:val="E406551C"/>
@@ -48250,7 +48784,7 @@
       </w:pPr>
     </w:lvl>
   </w:abstractNum>
-  <w:abstractNum w:abstractNumId="15" w15:restartNumberingAfterBreak="0">
+  <w:abstractNum w:abstractNumId="18" w15:restartNumberingAfterBreak="0">
     <w:nsid w:val="61815250"/>
     <w:multiLevelType w:val="multilevel"/>
     <w:tmpl w:val="E406551C"/>
@@ -48336,7 +48870,7 @@
       </w:pPr>
     </w:lvl>
   </w:abstractNum>
-  <w:abstractNum w:abstractNumId="16" w15:restartNumberingAfterBreak="0">
+  <w:abstractNum w:abstractNumId="19" w15:restartNumberingAfterBreak="0">
     <w:nsid w:val="636A1364"/>
     <w:multiLevelType w:val="multilevel"/>
     <w:tmpl w:val="E406551C"/>
@@ -48422,7 +48956,7 @@
       </w:pPr>
     </w:lvl>
   </w:abstractNum>
-  <w:abstractNum w:abstractNumId="17" w15:restartNumberingAfterBreak="0">
+  <w:abstractNum w:abstractNumId="20" w15:restartNumberingAfterBreak="0">
     <w:nsid w:val="66064279"/>
     <w:multiLevelType w:val="multilevel"/>
     <w:tmpl w:val="E406551C"/>
@@ -48508,7 +49042,7 @@
       </w:pPr>
     </w:lvl>
   </w:abstractNum>
-  <w:abstractNum w:abstractNumId="18" w15:restartNumberingAfterBreak="0">
+  <w:abstractNum w:abstractNumId="21" w15:restartNumberingAfterBreak="0">
     <w:nsid w:val="673F346E"/>
     <w:multiLevelType w:val="multilevel"/>
     <w:tmpl w:val="E406551C"/>
@@ -48594,7 +49128,7 @@
       </w:pPr>
     </w:lvl>
   </w:abstractNum>
-  <w:abstractNum w:abstractNumId="19" w15:restartNumberingAfterBreak="0">
+  <w:abstractNum w:abstractNumId="22" w15:restartNumberingAfterBreak="0">
     <w:nsid w:val="6C8A267F"/>
     <w:multiLevelType w:val="multilevel"/>
     <w:tmpl w:val="E406551C"/>
@@ -48680,7 +49214,7 @@
       </w:pPr>
     </w:lvl>
   </w:abstractNum>
-  <w:abstractNum w:abstractNumId="20" w15:restartNumberingAfterBreak="0">
+  <w:abstractNum w:abstractNumId="23" w15:restartNumberingAfterBreak="0">
     <w:nsid w:val="71ED6CC2"/>
     <w:multiLevelType w:val="hybridMultilevel"/>
     <w:tmpl w:val="D1AE834E"/>
@@ -48769,7 +49303,7 @@
       </w:pPr>
     </w:lvl>
   </w:abstractNum>
-  <w:abstractNum w:abstractNumId="21" w15:restartNumberingAfterBreak="0">
+  <w:abstractNum w:abstractNumId="24" w15:restartNumberingAfterBreak="0">
     <w:nsid w:val="756C0D4F"/>
     <w:multiLevelType w:val="hybridMultilevel"/>
     <w:tmpl w:val="C7A82B1E"/>
@@ -48882,7 +49416,93 @@
       </w:rPr>
     </w:lvl>
   </w:abstractNum>
-  <w:abstractNum w:abstractNumId="22" w15:restartNumberingAfterBreak="0">
+  <w:abstractNum w:abstractNumId="25" w15:restartNumberingAfterBreak="0">
+    <w:nsid w:val="75F62825"/>
+    <w:multiLevelType w:val="multilevel"/>
+    <w:tmpl w:val="E406551C"/>
+    <w:lvl w:ilvl="0">
+      <w:start w:val="1"/>
+      <w:numFmt w:val="decimal"/>
+      <w:lvlText w:val="%1."/>
+      <w:lvlJc w:val="left"/>
+      <w:pPr>
+        <w:ind w:left="360" w:hanging="360"/>
+      </w:pPr>
+    </w:lvl>
+    <w:lvl w:ilvl="1">
+      <w:start w:val="1"/>
+      <w:numFmt w:val="decimal"/>
+      <w:lvlText w:val="%1.%2."/>
+      <w:lvlJc w:val="left"/>
+      <w:pPr>
+        <w:ind w:left="792" w:hanging="432"/>
+      </w:pPr>
+    </w:lvl>
+    <w:lvl w:ilvl="2">
+      <w:start w:val="1"/>
+      <w:numFmt w:val="decimal"/>
+      <w:lvlText w:val="%1.%2.%3."/>
+      <w:lvlJc w:val="left"/>
+      <w:pPr>
+        <w:ind w:left="1224" w:hanging="504"/>
+      </w:pPr>
+    </w:lvl>
+    <w:lvl w:ilvl="3">
+      <w:start w:val="1"/>
+      <w:numFmt w:val="decimal"/>
+      <w:lvlText w:val="%1.%2.%3.%4."/>
+      <w:lvlJc w:val="left"/>
+      <w:pPr>
+        <w:ind w:left="1728" w:hanging="648"/>
+      </w:pPr>
+    </w:lvl>
+    <w:lvl w:ilvl="4">
+      <w:start w:val="1"/>
+      <w:numFmt w:val="decimal"/>
+      <w:lvlText w:val="%1.%2.%3.%4.%5."/>
+      <w:lvlJc w:val="left"/>
+      <w:pPr>
+        <w:ind w:left="2232" w:hanging="792"/>
+      </w:pPr>
+    </w:lvl>
+    <w:lvl w:ilvl="5">
+      <w:start w:val="1"/>
+      <w:numFmt w:val="decimal"/>
+      <w:lvlText w:val="%1.%2.%3.%4.%5.%6."/>
+      <w:lvlJc w:val="left"/>
+      <w:pPr>
+        <w:ind w:left="2736" w:hanging="936"/>
+      </w:pPr>
+    </w:lvl>
+    <w:lvl w:ilvl="6">
+      <w:start w:val="1"/>
+      <w:numFmt w:val="decimal"/>
+      <w:lvlText w:val="%1.%2.%3.%4.%5.%6.%7."/>
+      <w:lvlJc w:val="left"/>
+      <w:pPr>
+        <w:ind w:left="3240" w:hanging="1080"/>
+      </w:pPr>
+    </w:lvl>
+    <w:lvl w:ilvl="7">
+      <w:start w:val="1"/>
+      <w:numFmt w:val="decimal"/>
+      <w:lvlText w:val="%1.%2.%3.%4.%5.%6.%7.%8."/>
+      <w:lvlJc w:val="left"/>
+      <w:pPr>
+        <w:ind w:left="3744" w:hanging="1224"/>
+      </w:pPr>
+    </w:lvl>
+    <w:lvl w:ilvl="8">
+      <w:start w:val="1"/>
+      <w:numFmt w:val="decimal"/>
+      <w:lvlText w:val="%1.%2.%3.%4.%5.%6.%7.%8.%9."/>
+      <w:lvlJc w:val="left"/>
+      <w:pPr>
+        <w:ind w:left="4320" w:hanging="1440"/>
+      </w:pPr>
+    </w:lvl>
+  </w:abstractNum>
+  <w:abstractNum w:abstractNumId="26" w15:restartNumberingAfterBreak="0">
     <w:nsid w:val="75F74C82"/>
     <w:multiLevelType w:val="multilevel"/>
     <w:tmpl w:val="E406551C"/>
@@ -48968,7 +49588,7 @@
       </w:pPr>
     </w:lvl>
   </w:abstractNum>
-  <w:abstractNum w:abstractNumId="23" w15:restartNumberingAfterBreak="0">
+  <w:abstractNum w:abstractNumId="27" w15:restartNumberingAfterBreak="0">
     <w:nsid w:val="79020486"/>
     <w:multiLevelType w:val="multilevel"/>
     <w:tmpl w:val="E406551C"/>
@@ -49054,7 +49674,7 @@
       </w:pPr>
     </w:lvl>
   </w:abstractNum>
-  <w:abstractNum w:abstractNumId="24" w15:restartNumberingAfterBreak="0">
+  <w:abstractNum w:abstractNumId="28" w15:restartNumberingAfterBreak="0">
     <w:nsid w:val="7D0D1EB7"/>
     <w:multiLevelType w:val="multilevel"/>
     <w:tmpl w:val="E406551C"/>
@@ -49140,7 +49760,7 @@
       </w:pPr>
     </w:lvl>
   </w:abstractNum>
-  <w:abstractNum w:abstractNumId="25" w15:restartNumberingAfterBreak="0">
+  <w:abstractNum w:abstractNumId="29" w15:restartNumberingAfterBreak="0">
     <w:nsid w:val="7E5B3971"/>
     <w:multiLevelType w:val="multilevel"/>
     <w:tmpl w:val="E406551C"/>
@@ -49227,34 +49847,34 @@
     </w:lvl>
   </w:abstractNum>
   <w:num w:numId="1">
-    <w:abstractNumId w:val="20"/>
+    <w:abstractNumId w:val="23"/>
   </w:num>
   <w:num w:numId="2">
     <w:abstractNumId w:val="3"/>
   </w:num>
   <w:num w:numId="3">
-    <w:abstractNumId w:val="18"/>
+    <w:abstractNumId w:val="21"/>
   </w:num>
   <w:num w:numId="4">
     <w:abstractNumId w:val="8"/>
   </w:num>
   <w:num w:numId="5">
-    <w:abstractNumId w:val="21"/>
+    <w:abstractNumId w:val="24"/>
   </w:num>
   <w:num w:numId="6">
     <w:abstractNumId w:val="10"/>
   </w:num>
   <w:num w:numId="7">
-    <w:abstractNumId w:val="14"/>
+    <w:abstractNumId w:val="17"/>
   </w:num>
   <w:num w:numId="8">
     <w:abstractNumId w:val="7"/>
   </w:num>
   <w:num w:numId="9">
-    <w:abstractNumId w:val="23"/>
+    <w:abstractNumId w:val="27"/>
   </w:num>
   <w:num w:numId="10">
-    <w:abstractNumId w:val="16"/>
+    <w:abstractNumId w:val="19"/>
   </w:num>
   <w:num w:numId="11">
     <w:abstractNumId w:val="4"/>
@@ -49269,40 +49889,52 @@
     <w:abstractNumId w:val="5"/>
   </w:num>
   <w:num w:numId="15">
-    <w:abstractNumId w:val="12"/>
+    <w:abstractNumId w:val="13"/>
   </w:num>
   <w:num w:numId="16">
     <w:abstractNumId w:val="1"/>
   </w:num>
   <w:num w:numId="17">
-    <w:abstractNumId w:val="17"/>
+    <w:abstractNumId w:val="20"/>
   </w:num>
   <w:num w:numId="18">
-    <w:abstractNumId w:val="25"/>
+    <w:abstractNumId w:val="29"/>
   </w:num>
   <w:num w:numId="19">
-    <w:abstractNumId w:val="11"/>
+    <w:abstractNumId w:val="12"/>
   </w:num>
   <w:num w:numId="20">
-    <w:abstractNumId w:val="19"/>
+    <w:abstractNumId w:val="22"/>
   </w:num>
   <w:num w:numId="21">
-    <w:abstractNumId w:val="24"/>
+    <w:abstractNumId w:val="28"/>
   </w:num>
   <w:num w:numId="22">
-    <w:abstractNumId w:val="13"/>
+    <w:abstractNumId w:val="15"/>
   </w:num>
   <w:num w:numId="23">
     <w:abstractNumId w:val="9"/>
   </w:num>
   <w:num w:numId="24">
-    <w:abstractNumId w:val="22"/>
+    <w:abstractNumId w:val="26"/>
   </w:num>
   <w:num w:numId="25">
     <w:abstractNumId w:val="2"/>
   </w:num>
   <w:num w:numId="26">
-    <w:abstractNumId w:val="15"/>
+    <w:abstractNumId w:val="18"/>
+  </w:num>
+  <w:num w:numId="27">
+    <w:abstractNumId w:val="11"/>
+  </w:num>
+  <w:num w:numId="28">
+    <w:abstractNumId w:val="14"/>
+  </w:num>
+  <w:num w:numId="29">
+    <w:abstractNumId w:val="16"/>
+  </w:num>
+  <w:num w:numId="30">
+    <w:abstractNumId w:val="25"/>
   </w:num>
 </w:numbering>
 </file>
@@ -50669,6 +51301,7 @@
     <w:rsid w:val="002B4DF6"/>
     <w:rsid w:val="003E4347"/>
     <w:rsid w:val="0050653D"/>
+    <w:rsid w:val="0066576D"/>
     <w:rsid w:val="006A7E96"/>
     <w:rsid w:val="0072100A"/>
     <w:rsid w:val="00766542"/>
@@ -51469,7 +52102,7 @@
 </file>
 
 <file path=customXml/itemProps1.xml><?xml version="1.0" encoding="utf-8"?>
-<ds:datastoreItem xmlns:ds="http://schemas.openxmlformats.org/officeDocument/2006/customXml" ds:itemID="{C13AB34E-CB54-4B62-847F-E66FC21BFD39}">
+<ds:datastoreItem xmlns:ds="http://schemas.openxmlformats.org/officeDocument/2006/customXml" ds:itemID="{A758FD66-8FB5-4C5F-ACF1-60C715050550}">
   <ds:schemaRefs>
     <ds:schemaRef ds:uri="http://schemas.openxmlformats.org/officeDocument/2006/bibliography"/>
   </ds:schemaRefs>

</xml_diff>

<commit_message>
Comienzo de guia Aplicacion Ventas
</commit_message>
<xml_diff>
--- a/PFG.docx
+++ b/PFG.docx
@@ -46889,18 +46889,191 @@
         <w:t>Además, tenemos la posibilidad de desglosar el pedido conforme a los artículos o productos que hemos solicitado en él.</w:t>
       </w:r>
     </w:p>
-    <w:p>
+    <w:p/>
+    <w:p/>
+    <w:p/>
+    <w:p/>
+    <w:p/>
+    <w:p>
+      <w:pPr>
+        <w:pStyle w:val="Ttulo2"/>
+        <w:numPr>
+          <w:ilvl w:val="1"/>
+          <w:numId w:val="3"/>
+        </w:numPr>
+      </w:pPr>
+      <w:r>
+        <w:t>Aplicación Ventas.</w:t>
+      </w:r>
+    </w:p>
+    <w:p/>
+    <w:p>
+      <w:r>
+        <w:t>Estamos ante la aplicación de escritorio llamada Ventas, en el que el usuario de esta aplicación puede llevar todo el control de las ventas que se produce en la empresa.</w:t>
+      </w:r>
+    </w:p>
+    <w:p>
+      <w:r>
+        <w:t>Con una interfaz sencilla y usable, el usuario puede interaccionar con la aplicación sin mayor problema. Pero para el caso contrario, disponemos de unos sencillos primeros pasos para el uso de la aplicación.</w:t>
+      </w:r>
+    </w:p>
+    <w:p>
+      <w:r>
+        <w:t xml:space="preserve">El programa abre con una interfaz donde podemos incluir nuevos artículos en el sistema para que los clientes puedan solicitarlos tanto vía web como por este mismo departamento. </w:t>
+      </w:r>
+      <w:r>
+        <w:t>Además, esta aplicación permite la eliminación de un distribuidor o cliente siempre que no tenga ningún pedido en Tramite en ese momento de solicitar la eliminación del sistema junto a sus datos.</w:t>
+      </w:r>
+    </w:p>
+    <w:p/>
+    <w:p>
+      <w:r>
+        <w:rPr>
+          <w:noProof/>
+        </w:rPr>
+        <w:drawing>
+          <wp:inline distT="0" distB="0" distL="0" distR="0">
+            <wp:extent cx="5400040" cy="3637915"/>
+            <wp:effectExtent l="0" t="0" r="0" b="635"/>
+            <wp:docPr id="37" name="Imagen 37"/>
+            <wp:cNvGraphicFramePr>
+              <a:graphicFrameLocks xmlns:a="http://schemas.openxmlformats.org/drawingml/2006/main" noChangeAspect="1"/>
+            </wp:cNvGraphicFramePr>
+            <a:graphic xmlns:a="http://schemas.openxmlformats.org/drawingml/2006/main">
+              <a:graphicData uri="http://schemas.openxmlformats.org/drawingml/2006/picture">
+                <pic:pic xmlns:pic="http://schemas.openxmlformats.org/drawingml/2006/picture">
+                  <pic:nvPicPr>
+                    <pic:cNvPr id="0" name="Picture 4"/>
+                    <pic:cNvPicPr>
+                      <a:picLocks noChangeAspect="1" noChangeArrowheads="1"/>
+                    </pic:cNvPicPr>
+                  </pic:nvPicPr>
+                  <pic:blipFill>
+                    <a:blip r:embed="rId43">
+                      <a:extLst>
+                        <a:ext uri="{28A0092B-C50C-407E-A947-70E740481C1C}">
+                          <a14:useLocalDpi xmlns:a14="http://schemas.microsoft.com/office/drawing/2010/main" val="0"/>
+                        </a:ext>
+                      </a:extLst>
+                    </a:blip>
+                    <a:srcRect/>
+                    <a:stretch>
+                      <a:fillRect/>
+                    </a:stretch>
+                  </pic:blipFill>
+                  <pic:spPr bwMode="auto">
+                    <a:xfrm>
+                      <a:off x="0" y="0"/>
+                      <a:ext cx="5400040" cy="3637915"/>
+                    </a:xfrm>
+                    <a:prstGeom prst="rect">
+                      <a:avLst/>
+                    </a:prstGeom>
+                    <a:noFill/>
+                    <a:ln>
+                      <a:noFill/>
+                    </a:ln>
+                  </pic:spPr>
+                </pic:pic>
+              </a:graphicData>
+            </a:graphic>
+          </wp:inline>
+        </w:drawing>
+      </w:r>
+    </w:p>
+    <w:p/>
+    <w:p>
+      <w:r>
+        <w:t>Dispone también de 3 opciones de consulta; Por un lado, permite consular los pedidos que hay en el sistema junto a su desglose de productos, consultar el almacén y realizar nuevo pedido.</w:t>
+      </w:r>
+    </w:p>
+    <w:p/>
+    <w:p/>
+    <w:p>
+      <w:pPr>
+        <w:pStyle w:val="Ttulo3"/>
+        <w:numPr>
+          <w:ilvl w:val="2"/>
+          <w:numId w:val="3"/>
+        </w:numPr>
+      </w:pPr>
+      <w:r>
+        <w:lastRenderedPageBreak/>
+        <w:t xml:space="preserve">Realizar nuevo Pedido </w:t>
+      </w:r>
+    </w:p>
+    <w:p/>
+    <w:p>
+      <w:r>
+        <w:t>Existe la posibilidad de que un cliente o distribuidor tenga alguna duda sobre algún articulo o producto en concreto y quiera realizar un pedido mediante vía telefónica. Para ello disponemos en esta aplicación la parte correspondiente a tal fin.</w:t>
+      </w:r>
+    </w:p>
+    <w:p>
+      <w:r>
+        <w:rPr>
+          <w:noProof/>
+        </w:rPr>
+        <w:drawing>
+          <wp:inline distT="0" distB="0" distL="0" distR="0">
+            <wp:extent cx="5391150" cy="2800350"/>
+            <wp:effectExtent l="0" t="0" r="0" b="0"/>
+            <wp:docPr id="38" name="Imagen 38"/>
+            <wp:cNvGraphicFramePr>
+              <a:graphicFrameLocks xmlns:a="http://schemas.openxmlformats.org/drawingml/2006/main" noChangeAspect="1"/>
+            </wp:cNvGraphicFramePr>
+            <a:graphic xmlns:a="http://schemas.openxmlformats.org/drawingml/2006/main">
+              <a:graphicData uri="http://schemas.openxmlformats.org/drawingml/2006/picture">
+                <pic:pic xmlns:pic="http://schemas.openxmlformats.org/drawingml/2006/picture">
+                  <pic:nvPicPr>
+                    <pic:cNvPr id="0" name="Picture 5"/>
+                    <pic:cNvPicPr>
+                      <a:picLocks noChangeAspect="1" noChangeArrowheads="1"/>
+                    </pic:cNvPicPr>
+                  </pic:nvPicPr>
+                  <pic:blipFill>
+                    <a:blip r:embed="rId44">
+                      <a:extLst>
+                        <a:ext uri="{28A0092B-C50C-407E-A947-70E740481C1C}">
+                          <a14:useLocalDpi xmlns:a14="http://schemas.microsoft.com/office/drawing/2010/main" val="0"/>
+                        </a:ext>
+                      </a:extLst>
+                    </a:blip>
+                    <a:srcRect/>
+                    <a:stretch>
+                      <a:fillRect/>
+                    </a:stretch>
+                  </pic:blipFill>
+                  <pic:spPr bwMode="auto">
+                    <a:xfrm>
+                      <a:off x="0" y="0"/>
+                      <a:ext cx="5391150" cy="2800350"/>
+                    </a:xfrm>
+                    <a:prstGeom prst="rect">
+                      <a:avLst/>
+                    </a:prstGeom>
+                    <a:noFill/>
+                    <a:ln>
+                      <a:noFill/>
+                    </a:ln>
+                  </pic:spPr>
+                </pic:pic>
+              </a:graphicData>
+            </a:graphic>
+          </wp:inline>
+        </w:drawing>
+      </w:r>
+    </w:p>
+    <w:p/>
+    <w:p>
+      <w:r>
+        <w:t xml:space="preserve">Es el usuario de esta aplicación el encargado de rellenar todos los campos necesarios para la formalización de un pedido. Estos campos necesarios son; </w:t>
+      </w:r>
       <w:bookmarkStart w:id="123" w:name="_GoBack"/>
       <w:bookmarkEnd w:id="123"/>
     </w:p>
-    <w:p/>
-    <w:p/>
-    <w:p/>
-    <w:p/>
-    <w:p/>
     <w:sectPr>
-      <w:headerReference w:type="default" r:id="rId43"/>
-      <w:footerReference w:type="default" r:id="rId44"/>
+      <w:headerReference w:type="default" r:id="rId45"/>
+      <w:footerReference w:type="default" r:id="rId46"/>
       <w:pgSz w:w="11906" w:h="16838"/>
       <w:pgMar w:top="1417" w:right="1701" w:bottom="1417" w:left="1701" w:header="708" w:footer="708" w:gutter="0"/>
       <w:cols w:space="708"/>
@@ -52102,7 +52275,7 @@
 </file>
 
 <file path=customXml/itemProps1.xml><?xml version="1.0" encoding="utf-8"?>
-<ds:datastoreItem xmlns:ds="http://schemas.openxmlformats.org/officeDocument/2006/customXml" ds:itemID="{A758FD66-8FB5-4C5F-ACF1-60C715050550}">
+<ds:datastoreItem xmlns:ds="http://schemas.openxmlformats.org/officeDocument/2006/customXml" ds:itemID="{D9EDAC0D-3BAA-42BE-80AD-C5413DC4EE45}">
   <ds:schemaRefs>
     <ds:schemaRef ds:uri="http://schemas.openxmlformats.org/officeDocument/2006/bibliography"/>
   </ds:schemaRefs>

</xml_diff>

<commit_message>
Se añade parte de la guia de la aplicacion de produccion
</commit_message>
<xml_diff>
--- a/PFG.docx
+++ b/PFG.docx
@@ -47068,12 +47068,347 @@
       <w:r>
         <w:t xml:space="preserve">Es el usuario de esta aplicación el encargado de rellenar todos los campos necesarios para la formalización de un pedido. Estos campos necesarios son; </w:t>
       </w:r>
+      <w:r>
+        <w:t>el cliente destinatario del pedido, la fecha de alta. Sin ambos, le aparecerá una advertencia para que rellene dichos campos. Además, es necesario que el pedido contenga, al menos, un artículo/producto para poder formalizarlo.</w:t>
+      </w:r>
+    </w:p>
+    <w:p>
+      <w:r>
+        <w:rPr>
+          <w:b/>
+          <w:i/>
+        </w:rPr>
+        <w:t>Cuidado;</w:t>
+      </w:r>
+      <w:r>
+        <w:t xml:space="preserve"> La cantidad del articulo seleccionado debe ser un número. En caso contrario le aparecerá una advertencia para que subsane el error y pueda introducirse en la tabla previa a la formalización del pedido.</w:t>
+      </w:r>
+    </w:p>
+    <w:p>
+      <w:r>
+        <w:t>Por último, los artículos irán apareciendo en la tabla con el precio final de pedido.</w:t>
+      </w:r>
+    </w:p>
+    <w:p>
+      <w:pPr>
+        <w:rPr>
+          <w:i/>
+        </w:rPr>
+      </w:pPr>
+      <w:r>
+        <w:t xml:space="preserve">Permite eliminar algún articulo de la tabla, teniendo seleccionado el artículo en dicha tabla y pulsando el botón </w:t>
+      </w:r>
+      <w:r>
+        <w:rPr>
+          <w:i/>
+        </w:rPr>
+        <w:t>eliminar Artículo.</w:t>
+      </w:r>
+    </w:p>
+    <w:p>
+      <w:pPr>
+        <w:rPr>
+          <w:i/>
+        </w:rPr>
+      </w:pPr>
+    </w:p>
+    <w:p>
+      <w:pPr>
+        <w:pStyle w:val="Ttulo3"/>
+        <w:numPr>
+          <w:ilvl w:val="2"/>
+          <w:numId w:val="3"/>
+        </w:numPr>
+      </w:pPr>
+      <w:r>
+        <w:t>Consultar Pedidos</w:t>
+      </w:r>
+    </w:p>
+    <w:p/>
+    <w:p>
+      <w:r>
+        <w:t>Aquellos usuarios de esta aplicación disponen también de la posibilidad de ver todos los pedidos que hay en el sistema en todo momento.</w:t>
+      </w:r>
+    </w:p>
+    <w:p/>
+    <w:p>
+      <w:r>
+        <w:lastRenderedPageBreak/>
+        <w:t xml:space="preserve">Desde el menú principal de la aplicación, accedemos a </w:t>
+      </w:r>
+      <w:r>
+        <w:rPr>
+          <w:i/>
+        </w:rPr>
+        <w:t>Consultar Pedidos</w:t>
+      </w:r>
+      <w:r>
+        <w:t xml:space="preserve">. </w:t>
+      </w:r>
+    </w:p>
+    <w:p/>
+    <w:p>
+      <w:r>
+        <w:rPr>
+          <w:noProof/>
+        </w:rPr>
+        <w:drawing>
+          <wp:inline distT="0" distB="0" distL="0" distR="0">
+            <wp:extent cx="5400040" cy="2875915"/>
+            <wp:effectExtent l="0" t="0" r="0" b="635"/>
+            <wp:docPr id="40" name="Imagen 40"/>
+            <wp:cNvGraphicFramePr>
+              <a:graphicFrameLocks xmlns:a="http://schemas.openxmlformats.org/drawingml/2006/main" noChangeAspect="1"/>
+            </wp:cNvGraphicFramePr>
+            <a:graphic xmlns:a="http://schemas.openxmlformats.org/drawingml/2006/main">
+              <a:graphicData uri="http://schemas.openxmlformats.org/drawingml/2006/picture">
+                <pic:pic xmlns:pic="http://schemas.openxmlformats.org/drawingml/2006/picture">
+                  <pic:nvPicPr>
+                    <pic:cNvPr id="0" name="Picture 3"/>
+                    <pic:cNvPicPr>
+                      <a:picLocks noChangeAspect="1" noChangeArrowheads="1"/>
+                    </pic:cNvPicPr>
+                  </pic:nvPicPr>
+                  <pic:blipFill>
+                    <a:blip r:embed="rId45">
+                      <a:extLst>
+                        <a:ext uri="{28A0092B-C50C-407E-A947-70E740481C1C}">
+                          <a14:useLocalDpi xmlns:a14="http://schemas.microsoft.com/office/drawing/2010/main" val="0"/>
+                        </a:ext>
+                      </a:extLst>
+                    </a:blip>
+                    <a:srcRect/>
+                    <a:stretch>
+                      <a:fillRect/>
+                    </a:stretch>
+                  </pic:blipFill>
+                  <pic:spPr bwMode="auto">
+                    <a:xfrm>
+                      <a:off x="0" y="0"/>
+                      <a:ext cx="5400040" cy="2875915"/>
+                    </a:xfrm>
+                    <a:prstGeom prst="rect">
+                      <a:avLst/>
+                    </a:prstGeom>
+                    <a:noFill/>
+                    <a:ln>
+                      <a:noFill/>
+                    </a:ln>
+                  </pic:spPr>
+                </pic:pic>
+              </a:graphicData>
+            </a:graphic>
+          </wp:inline>
+        </w:drawing>
+      </w:r>
+    </w:p>
+    <w:p/>
+    <w:p>
+      <w:r>
+        <w:t xml:space="preserve">Una vez dentro, podemos seleccionar el pedido que se desee y pulsar </w:t>
+      </w:r>
+      <w:r>
+        <w:rPr>
+          <w:i/>
+        </w:rPr>
+        <w:t>Ver Pedido</w:t>
+      </w:r>
+      <w:r>
+        <w:t xml:space="preserve"> para desglosar dicho pedido y ver los artículos que contiene con toda la información al respecto.</w:t>
+      </w:r>
+    </w:p>
+    <w:p/>
+    <w:p/>
+    <w:p>
+      <w:pPr>
+        <w:pStyle w:val="Ttulo3"/>
+        <w:numPr>
+          <w:ilvl w:val="2"/>
+          <w:numId w:val="3"/>
+        </w:numPr>
+      </w:pPr>
+      <w:r>
+        <w:t>Consulta Almacén.</w:t>
+      </w:r>
+    </w:p>
+    <w:p/>
+    <w:p/>
+    <w:p>
+      <w:r>
+        <w:t xml:space="preserve">Existe la posibilidad de que se compruebe el almacén en todo momento, pulsando desde el menú principal en </w:t>
+      </w:r>
+      <w:r>
+        <w:rPr>
+          <w:i/>
+        </w:rPr>
+        <w:t xml:space="preserve">Almacén. </w:t>
+      </w:r>
+      <w:r>
+        <w:t>Desde ella, se puede observar tanto la cantidad que hay almacenado de cada producto como la cantidad libre del mismo, es decir, la cantidad sin asignar aun a ningún pedido.</w:t>
+      </w:r>
+    </w:p>
+    <w:p>
+      <w:r>
+        <w:t>Se puede ver más información sobre el artículo que se desee, pulsando sobre él y de modo que aparecerá todo lo relativo a ese artículo seleccionado.</w:t>
+      </w:r>
+    </w:p>
+    <w:p/>
+    <w:p>
+      <w:r>
+        <w:rPr>
+          <w:noProof/>
+        </w:rPr>
+        <w:lastRenderedPageBreak/>
+        <w:drawing>
+          <wp:inline distT="0" distB="0" distL="0" distR="0">
+            <wp:extent cx="5391150" cy="2333625"/>
+            <wp:effectExtent l="0" t="0" r="0" b="9525"/>
+            <wp:docPr id="41" name="Imagen 41"/>
+            <wp:cNvGraphicFramePr>
+              <a:graphicFrameLocks xmlns:a="http://schemas.openxmlformats.org/drawingml/2006/main" noChangeAspect="1"/>
+            </wp:cNvGraphicFramePr>
+            <a:graphic xmlns:a="http://schemas.openxmlformats.org/drawingml/2006/main">
+              <a:graphicData uri="http://schemas.openxmlformats.org/drawingml/2006/picture">
+                <pic:pic xmlns:pic="http://schemas.openxmlformats.org/drawingml/2006/picture">
+                  <pic:nvPicPr>
+                    <pic:cNvPr id="0" name="Picture 4"/>
+                    <pic:cNvPicPr>
+                      <a:picLocks noChangeAspect="1" noChangeArrowheads="1"/>
+                    </pic:cNvPicPr>
+                  </pic:nvPicPr>
+                  <pic:blipFill>
+                    <a:blip r:embed="rId46">
+                      <a:extLst>
+                        <a:ext uri="{28A0092B-C50C-407E-A947-70E740481C1C}">
+                          <a14:useLocalDpi xmlns:a14="http://schemas.microsoft.com/office/drawing/2010/main" val="0"/>
+                        </a:ext>
+                      </a:extLst>
+                    </a:blip>
+                    <a:srcRect/>
+                    <a:stretch>
+                      <a:fillRect/>
+                    </a:stretch>
+                  </pic:blipFill>
+                  <pic:spPr bwMode="auto">
+                    <a:xfrm>
+                      <a:off x="0" y="0"/>
+                      <a:ext cx="5391150" cy="2333625"/>
+                    </a:xfrm>
+                    <a:prstGeom prst="rect">
+                      <a:avLst/>
+                    </a:prstGeom>
+                    <a:noFill/>
+                    <a:ln>
+                      <a:noFill/>
+                    </a:ln>
+                  </pic:spPr>
+                </pic:pic>
+              </a:graphicData>
+            </a:graphic>
+          </wp:inline>
+        </w:drawing>
+      </w:r>
+    </w:p>
+    <w:p/>
+    <w:p>
+      <w:pPr>
+        <w:pStyle w:val="Ttulo2"/>
+        <w:numPr>
+          <w:ilvl w:val="1"/>
+          <w:numId w:val="3"/>
+        </w:numPr>
+      </w:pPr>
+      <w:r>
+        <w:t>Aplicación Producción.</w:t>
+      </w:r>
+    </w:p>
+    <w:p/>
+    <w:p>
+      <w:r>
+        <w:t>Nos encontramos ante la aplicación encargada del proceso de producción y fabricación de los diferentes artículos o productos.</w:t>
+      </w:r>
+    </w:p>
+    <w:p>
+      <w:r>
+        <w:t>Se trata de una interfaz intuitiva donde podemos acceder a las diferentes opciones que se detallan en adelante.</w:t>
+      </w:r>
+    </w:p>
+    <w:p/>
+    <w:p>
+      <w:r>
+        <w:rPr>
+          <w:noProof/>
+        </w:rPr>
+        <w:drawing>
+          <wp:inline distT="0" distB="0" distL="0" distR="0">
+            <wp:extent cx="5400040" cy="2628900"/>
+            <wp:effectExtent l="0" t="0" r="0" b="0"/>
+            <wp:docPr id="36" name="Imagen 36"/>
+            <wp:cNvGraphicFramePr>
+              <a:graphicFrameLocks xmlns:a="http://schemas.openxmlformats.org/drawingml/2006/main" noChangeAspect="1"/>
+            </wp:cNvGraphicFramePr>
+            <a:graphic xmlns:a="http://schemas.openxmlformats.org/drawingml/2006/main">
+              <a:graphicData uri="http://schemas.openxmlformats.org/drawingml/2006/picture">
+                <pic:pic xmlns:pic="http://schemas.openxmlformats.org/drawingml/2006/picture">
+                  <pic:nvPicPr>
+                    <pic:cNvPr id="0" name="Picture 1"/>
+                    <pic:cNvPicPr>
+                      <a:picLocks noChangeAspect="1" noChangeArrowheads="1"/>
+                    </pic:cNvPicPr>
+                  </pic:nvPicPr>
+                  <pic:blipFill>
+                    <a:blip r:embed="rId47">
+                      <a:extLst>
+                        <a:ext uri="{28A0092B-C50C-407E-A947-70E740481C1C}">
+                          <a14:useLocalDpi xmlns:a14="http://schemas.microsoft.com/office/drawing/2010/main" val="0"/>
+                        </a:ext>
+                      </a:extLst>
+                    </a:blip>
+                    <a:srcRect/>
+                    <a:stretch>
+                      <a:fillRect/>
+                    </a:stretch>
+                  </pic:blipFill>
+                  <pic:spPr bwMode="auto">
+                    <a:xfrm>
+                      <a:off x="0" y="0"/>
+                      <a:ext cx="5400040" cy="2628900"/>
+                    </a:xfrm>
+                    <a:prstGeom prst="rect">
+                      <a:avLst/>
+                    </a:prstGeom>
+                    <a:noFill/>
+                    <a:ln>
+                      <a:noFill/>
+                    </a:ln>
+                  </pic:spPr>
+                </pic:pic>
+              </a:graphicData>
+            </a:graphic>
+          </wp:inline>
+        </w:drawing>
+      </w:r>
+    </w:p>
+    <w:p/>
+    <w:p>
+      <w:r>
+        <w:t>Esta interfaz cuenta con una tabla principal donde se mostrará nada más iniciar la aplicación los identificadores de los artículos diferentes que hay que fabricar y su cantidad, de modo que, pulsando en cada identificador de dicha tabla, nos aparece el nombre del articulo seleccionado en su correspondiente campo.</w:t>
+      </w:r>
+    </w:p>
+    <w:p>
+      <w:r>
+        <w:lastRenderedPageBreak/>
+        <w:t>Por otro lado, una vez seleccionado el articulo de dicha tabla, se puede ver los identificadores de los pedidos</w:t>
+      </w:r>
+      <w:r>
+        <w:t xml:space="preserve"> que llevan ese artículo. Además, seleccionando el pedido, podemos ver a quién va dirigido y los pedidos activos que dispone.</w:t>
+      </w:r>
       <w:bookmarkStart w:id="123" w:name="_GoBack"/>
       <w:bookmarkEnd w:id="123"/>
     </w:p>
     <w:sectPr>
-      <w:headerReference w:type="default" r:id="rId45"/>
-      <w:footerReference w:type="default" r:id="rId46"/>
+      <w:headerReference w:type="default" r:id="rId48"/>
+      <w:footerReference w:type="default" r:id="rId49"/>
       <w:pgSz w:w="11906" w:h="16838"/>
       <w:pgMar w:top="1417" w:right="1701" w:bottom="1417" w:left="1701" w:header="708" w:footer="708" w:gutter="0"/>
       <w:cols w:space="708"/>
@@ -51478,7 +51813,9 @@
     <w:rsid w:val="006A7E96"/>
     <w:rsid w:val="0072100A"/>
     <w:rsid w:val="00766542"/>
+    <w:rsid w:val="008066FD"/>
     <w:rsid w:val="009374C6"/>
+    <w:rsid w:val="00AD7953"/>
     <w:rsid w:val="00B43BA3"/>
     <w:rsid w:val="00C8309F"/>
     <w:rsid w:val="00C94BD8"/>
@@ -52275,7 +52612,7 @@
 </file>
 
 <file path=customXml/itemProps1.xml><?xml version="1.0" encoding="utf-8"?>
-<ds:datastoreItem xmlns:ds="http://schemas.openxmlformats.org/officeDocument/2006/customXml" ds:itemID="{D9EDAC0D-3BAA-42BE-80AD-C5413DC4EE45}">
+<ds:datastoreItem xmlns:ds="http://schemas.openxmlformats.org/officeDocument/2006/customXml" ds:itemID="{F514E090-BF0C-4F5C-AEBD-7DF3D821115E}">
   <ds:schemaRefs>
     <ds:schemaRef ds:uri="http://schemas.openxmlformats.org/officeDocument/2006/bibliography"/>
   </ds:schemaRefs>

</xml_diff>

<commit_message>
Creacion de la lista de palabras clave
</commit_message>
<xml_diff>
--- a/PFG.docx
+++ b/PFG.docx
@@ -736,11 +736,9 @@
       <w:r>
         <w:t xml:space="preserve">De este modo, cualquier pedido queda almacenado en el sistema, y puesto a disposición de los departamentos oportunos para su tratamiento. Los clientes de la compañía podrán realizar los pedidos y permitir el seguimiento de </w:t>
       </w:r>
-      <w:proofErr w:type="gramStart"/>
-      <w:r>
-        <w:t>los mismos</w:t>
-      </w:r>
-      <w:proofErr w:type="gramEnd"/>
+      <w:r>
+        <w:t>estos</w:t>
+      </w:r>
       <w:r>
         <w:t>.</w:t>
       </w:r>
@@ -754,12 +752,145 @@
       </w:r>
     </w:p>
     <w:p/>
+    <w:p/>
     <w:p>
       <w:r>
         <w:br w:type="page"/>
       </w:r>
+    </w:p>
+    <w:p>
+      <w:pPr>
+        <w:pStyle w:val="Ttulo"/>
+      </w:pPr>
+      <w:r>
+        <w:lastRenderedPageBreak/>
+        <w:t>Palabras Clave.</w:t>
+      </w:r>
+    </w:p>
+    <w:p/>
+    <w:p/>
+    <w:p>
+      <w:pPr>
+        <w:pStyle w:val="Prrafodelista"/>
+        <w:numPr>
+          <w:ilvl w:val="0"/>
+          <w:numId w:val="34"/>
+        </w:numPr>
+      </w:pPr>
+      <w:r>
+        <w:t>Aplicación Web</w:t>
+      </w:r>
+    </w:p>
+    <w:p>
+      <w:pPr>
+        <w:pStyle w:val="Prrafodelista"/>
+        <w:numPr>
+          <w:ilvl w:val="0"/>
+          <w:numId w:val="34"/>
+        </w:numPr>
+      </w:pPr>
+      <w:r>
+        <w:t>Industria</w:t>
+      </w:r>
+    </w:p>
+    <w:p>
+      <w:pPr>
+        <w:pStyle w:val="Prrafodelista"/>
+        <w:numPr>
+          <w:ilvl w:val="0"/>
+          <w:numId w:val="34"/>
+        </w:numPr>
+      </w:pPr>
+      <w:r>
+        <w:t>Alimentaria</w:t>
+      </w:r>
+    </w:p>
+    <w:p>
+      <w:pPr>
+        <w:pStyle w:val="Prrafodelista"/>
+        <w:numPr>
+          <w:ilvl w:val="0"/>
+          <w:numId w:val="34"/>
+        </w:numPr>
+      </w:pPr>
+      <w:r>
+        <w:t>Cliente</w:t>
+      </w:r>
+    </w:p>
+    <w:p>
+      <w:pPr>
+        <w:pStyle w:val="Prrafodelista"/>
+        <w:numPr>
+          <w:ilvl w:val="0"/>
+          <w:numId w:val="34"/>
+        </w:numPr>
+      </w:pPr>
+      <w:r>
+        <w:t>Base de datos</w:t>
+      </w:r>
+    </w:p>
+    <w:p>
+      <w:pPr>
+        <w:pStyle w:val="Prrafodelista"/>
+        <w:numPr>
+          <w:ilvl w:val="0"/>
+          <w:numId w:val="34"/>
+        </w:numPr>
+      </w:pPr>
+      <w:r>
+        <w:t>Diagrama</w:t>
+      </w:r>
+    </w:p>
+    <w:p>
+      <w:pPr>
+        <w:pStyle w:val="Prrafodelista"/>
+        <w:numPr>
+          <w:ilvl w:val="0"/>
+          <w:numId w:val="34"/>
+        </w:numPr>
+      </w:pPr>
+      <w:r>
+        <w:t>Clases</w:t>
+      </w:r>
+    </w:p>
+    <w:p>
+      <w:pPr>
+        <w:pStyle w:val="Prrafodelista"/>
+        <w:numPr>
+          <w:ilvl w:val="0"/>
+          <w:numId w:val="34"/>
+        </w:numPr>
+      </w:pPr>
+      <w:r>
+        <w:t>Función</w:t>
+      </w:r>
+    </w:p>
+    <w:p>
+      <w:pPr>
+        <w:pStyle w:val="Prrafodelista"/>
+        <w:numPr>
+          <w:ilvl w:val="0"/>
+          <w:numId w:val="34"/>
+        </w:numPr>
+      </w:pPr>
+      <w:r>
+        <w:t>Proceso</w:t>
+      </w:r>
+    </w:p>
+    <w:p>
+      <w:pPr>
+        <w:pStyle w:val="Prrafodelista"/>
+      </w:pPr>
       <w:bookmarkStart w:id="0" w:name="_GoBack"/>
       <w:bookmarkEnd w:id="0"/>
+    </w:p>
+    <w:p>
+      <w:pPr>
+        <w:pStyle w:val="Ttulo"/>
+      </w:pPr>
+      <w:r>
+        <w:br w:type="page"/>
+      </w:r>
     </w:p>
     <w:p>
       <w:pPr>
@@ -50357,6 +50488,118 @@
 <file path=word/numbering.xml><?xml version="1.0" encoding="utf-8"?>
 <w:numbering xmlns:wpc="http://schemas.microsoft.com/office/word/2010/wordprocessingCanvas" xmlns:cx="http://schemas.microsoft.com/office/drawing/2014/chartex" xmlns:cx1="http://schemas.microsoft.com/office/drawing/2015/9/8/chartex" xmlns:cx2="http://schemas.microsoft.com/office/drawing/2015/10/21/chartex" xmlns:cx3="http://schemas.microsoft.com/office/drawing/2016/5/9/chartex" xmlns:cx4="http://schemas.microsoft.com/office/drawing/2016/5/10/chartex" xmlns:cx5="http://schemas.microsoft.com/office/drawing/2016/5/11/chartex" xmlns:cx6="http://schemas.microsoft.com/office/drawing/2016/5/12/chartex" xmlns:cx7="http://schemas.microsoft.com/office/drawing/2016/5/13/chartex" xmlns:cx8="http://schemas.microsoft.com/office/drawing/2016/5/14/chartex" xmlns:mc="http://schemas.openxmlformats.org/markup-compatibility/2006" xmlns:aink="http://schemas.microsoft.com/office/drawing/2016/ink" xmlns:am3d="http://schemas.microsoft.com/office/drawing/2017/model3d" xmlns:o="urn:schemas-microsoft-com:office:office" xmlns:r="http://schemas.openxmlformats.org/officeDocument/2006/relationships" xmlns:m="http://schemas.openxmlformats.org/officeDocument/2006/math" xmlns:v="urn:schemas-microsoft-com:vml" xmlns:wp14="http://schemas.microsoft.com/office/word/2010/wordprocessingDrawing" xmlns:wp="http://schemas.openxmlformats.org/drawingml/2006/wordprocessingDrawing" xmlns:w10="urn:schemas-microsoft-com:office:word" xmlns:w="http://schemas.openxmlformats.org/wordprocessingml/2006/main" xmlns:w14="http://schemas.microsoft.com/office/word/2010/wordml" xmlns:w15="http://schemas.microsoft.com/office/word/2012/wordml" xmlns:w16cid="http://schemas.microsoft.com/office/word/2016/wordml/cid" xmlns:w16se="http://schemas.microsoft.com/office/word/2015/wordml/symex" xmlns:wpg="http://schemas.microsoft.com/office/word/2010/wordprocessingGroup" xmlns:wpi="http://schemas.microsoft.com/office/word/2010/wordprocessingInk" xmlns:wne="http://schemas.microsoft.com/office/word/2006/wordml" xmlns:wps="http://schemas.microsoft.com/office/word/2010/wordprocessingShape" mc:Ignorable="w14 w15 w16se w16cid wp14">
   <w:abstractNum w:abstractNumId="0" w15:restartNumberingAfterBreak="0">
+    <w:nsid w:val="02CD1DE6"/>
+    <w:multiLevelType w:val="hybridMultilevel"/>
+    <w:tmpl w:val="B0C03FAC"/>
+    <w:lvl w:ilvl="0" w:tplc="542220C0">
+      <w:numFmt w:val="bullet"/>
+      <w:lvlText w:val="-"/>
+      <w:lvlJc w:val="left"/>
+      <w:pPr>
+        <w:ind w:left="720" w:hanging="360"/>
+      </w:pPr>
+      <w:rPr>
+        <w:rFonts w:ascii="Arial" w:eastAsiaTheme="minorHAnsi" w:hAnsi="Arial" w:cs="Arial" w:hint="default"/>
+      </w:rPr>
+    </w:lvl>
+    <w:lvl w:ilvl="1" w:tplc="0C0A0003" w:tentative="1">
+      <w:start w:val="1"/>
+      <w:numFmt w:val="bullet"/>
+      <w:lvlText w:val="o"/>
+      <w:lvlJc w:val="left"/>
+      <w:pPr>
+        <w:ind w:left="1440" w:hanging="360"/>
+      </w:pPr>
+      <w:rPr>
+        <w:rFonts w:ascii="Courier New" w:hAnsi="Courier New" w:cs="Courier New" w:hint="default"/>
+      </w:rPr>
+    </w:lvl>
+    <w:lvl w:ilvl="2" w:tplc="0C0A0005" w:tentative="1">
+      <w:start w:val="1"/>
+      <w:numFmt w:val="bullet"/>
+      <w:lvlText w:val=""/>
+      <w:lvlJc w:val="left"/>
+      <w:pPr>
+        <w:ind w:left="2160" w:hanging="360"/>
+      </w:pPr>
+      <w:rPr>
+        <w:rFonts w:ascii="Wingdings" w:hAnsi="Wingdings" w:hint="default"/>
+      </w:rPr>
+    </w:lvl>
+    <w:lvl w:ilvl="3" w:tplc="0C0A0001" w:tentative="1">
+      <w:start w:val="1"/>
+      <w:numFmt w:val="bullet"/>
+      <w:lvlText w:val=""/>
+      <w:lvlJc w:val="left"/>
+      <w:pPr>
+        <w:ind w:left="2880" w:hanging="360"/>
+      </w:pPr>
+      <w:rPr>
+        <w:rFonts w:ascii="Symbol" w:hAnsi="Symbol" w:hint="default"/>
+      </w:rPr>
+    </w:lvl>
+    <w:lvl w:ilvl="4" w:tplc="0C0A0003" w:tentative="1">
+      <w:start w:val="1"/>
+      <w:numFmt w:val="bullet"/>
+      <w:lvlText w:val="o"/>
+      <w:lvlJc w:val="left"/>
+      <w:pPr>
+        <w:ind w:left="3600" w:hanging="360"/>
+      </w:pPr>
+      <w:rPr>
+        <w:rFonts w:ascii="Courier New" w:hAnsi="Courier New" w:cs="Courier New" w:hint="default"/>
+      </w:rPr>
+    </w:lvl>
+    <w:lvl w:ilvl="5" w:tplc="0C0A0005" w:tentative="1">
+      <w:start w:val="1"/>
+      <w:numFmt w:val="bullet"/>
+      <w:lvlText w:val=""/>
+      <w:lvlJc w:val="left"/>
+      <w:pPr>
+        <w:ind w:left="4320" w:hanging="360"/>
+      </w:pPr>
+      <w:rPr>
+        <w:rFonts w:ascii="Wingdings" w:hAnsi="Wingdings" w:hint="default"/>
+      </w:rPr>
+    </w:lvl>
+    <w:lvl w:ilvl="6" w:tplc="0C0A0001" w:tentative="1">
+      <w:start w:val="1"/>
+      <w:numFmt w:val="bullet"/>
+      <w:lvlText w:val=""/>
+      <w:lvlJc w:val="left"/>
+      <w:pPr>
+        <w:ind w:left="5040" w:hanging="360"/>
+      </w:pPr>
+      <w:rPr>
+        <w:rFonts w:ascii="Symbol" w:hAnsi="Symbol" w:hint="default"/>
+      </w:rPr>
+    </w:lvl>
+    <w:lvl w:ilvl="7" w:tplc="0C0A0003" w:tentative="1">
+      <w:start w:val="1"/>
+      <w:numFmt w:val="bullet"/>
+      <w:lvlText w:val="o"/>
+      <w:lvlJc w:val="left"/>
+      <w:pPr>
+        <w:ind w:left="5760" w:hanging="360"/>
+      </w:pPr>
+      <w:rPr>
+        <w:rFonts w:ascii="Courier New" w:hAnsi="Courier New" w:cs="Courier New" w:hint="default"/>
+      </w:rPr>
+    </w:lvl>
+    <w:lvl w:ilvl="8" w:tplc="0C0A0005" w:tentative="1">
+      <w:start w:val="1"/>
+      <w:numFmt w:val="bullet"/>
+      <w:lvlText w:val=""/>
+      <w:lvlJc w:val="left"/>
+      <w:pPr>
+        <w:ind w:left="6480" w:hanging="360"/>
+      </w:pPr>
+      <w:rPr>
+        <w:rFonts w:ascii="Wingdings" w:hAnsi="Wingdings" w:hint="default"/>
+      </w:rPr>
+    </w:lvl>
+  </w:abstractNum>
+  <w:abstractNum w:abstractNumId="1" w15:restartNumberingAfterBreak="0">
     <w:nsid w:val="1C4667A2"/>
     <w:multiLevelType w:val="multilevel"/>
     <w:tmpl w:val="E406551C"/>
@@ -50445,7 +50688,7 @@
       </w:pPr>
     </w:lvl>
   </w:abstractNum>
-  <w:abstractNum w:abstractNumId="1" w15:restartNumberingAfterBreak="0">
+  <w:abstractNum w:abstractNumId="2" w15:restartNumberingAfterBreak="0">
     <w:nsid w:val="1F2927A0"/>
     <w:multiLevelType w:val="multilevel"/>
     <w:tmpl w:val="E406551C"/>
@@ -50531,7 +50774,120 @@
       </w:pPr>
     </w:lvl>
   </w:abstractNum>
-  <w:abstractNum w:abstractNumId="2" w15:restartNumberingAfterBreak="0">
+  <w:abstractNum w:abstractNumId="3" w15:restartNumberingAfterBreak="0">
+    <w:nsid w:val="203726BF"/>
+    <w:multiLevelType w:val="hybridMultilevel"/>
+    <w:tmpl w:val="5BFC36AE"/>
+    <w:lvl w:ilvl="0" w:tplc="0C0A0001">
+      <w:start w:val="1"/>
+      <w:numFmt w:val="bullet"/>
+      <w:lvlText w:val=""/>
+      <w:lvlJc w:val="left"/>
+      <w:pPr>
+        <w:ind w:left="3600" w:hanging="360"/>
+      </w:pPr>
+      <w:rPr>
+        <w:rFonts w:ascii="Symbol" w:hAnsi="Symbol" w:hint="default"/>
+      </w:rPr>
+    </w:lvl>
+    <w:lvl w:ilvl="1" w:tplc="0C0A0003" w:tentative="1">
+      <w:start w:val="1"/>
+      <w:numFmt w:val="bullet"/>
+      <w:lvlText w:val="o"/>
+      <w:lvlJc w:val="left"/>
+      <w:pPr>
+        <w:ind w:left="4320" w:hanging="360"/>
+      </w:pPr>
+      <w:rPr>
+        <w:rFonts w:ascii="Courier New" w:hAnsi="Courier New" w:cs="Courier New" w:hint="default"/>
+      </w:rPr>
+    </w:lvl>
+    <w:lvl w:ilvl="2" w:tplc="0C0A0005" w:tentative="1">
+      <w:start w:val="1"/>
+      <w:numFmt w:val="bullet"/>
+      <w:lvlText w:val=""/>
+      <w:lvlJc w:val="left"/>
+      <w:pPr>
+        <w:ind w:left="5040" w:hanging="360"/>
+      </w:pPr>
+      <w:rPr>
+        <w:rFonts w:ascii="Wingdings" w:hAnsi="Wingdings" w:hint="default"/>
+      </w:rPr>
+    </w:lvl>
+    <w:lvl w:ilvl="3" w:tplc="0C0A0001" w:tentative="1">
+      <w:start w:val="1"/>
+      <w:numFmt w:val="bullet"/>
+      <w:lvlText w:val=""/>
+      <w:lvlJc w:val="left"/>
+      <w:pPr>
+        <w:ind w:left="5760" w:hanging="360"/>
+      </w:pPr>
+      <w:rPr>
+        <w:rFonts w:ascii="Symbol" w:hAnsi="Symbol" w:hint="default"/>
+      </w:rPr>
+    </w:lvl>
+    <w:lvl w:ilvl="4" w:tplc="0C0A0003" w:tentative="1">
+      <w:start w:val="1"/>
+      <w:numFmt w:val="bullet"/>
+      <w:lvlText w:val="o"/>
+      <w:lvlJc w:val="left"/>
+      <w:pPr>
+        <w:ind w:left="6480" w:hanging="360"/>
+      </w:pPr>
+      <w:rPr>
+        <w:rFonts w:ascii="Courier New" w:hAnsi="Courier New" w:cs="Courier New" w:hint="default"/>
+      </w:rPr>
+    </w:lvl>
+    <w:lvl w:ilvl="5" w:tplc="0C0A0005" w:tentative="1">
+      <w:start w:val="1"/>
+      <w:numFmt w:val="bullet"/>
+      <w:lvlText w:val=""/>
+      <w:lvlJc w:val="left"/>
+      <w:pPr>
+        <w:ind w:left="7200" w:hanging="360"/>
+      </w:pPr>
+      <w:rPr>
+        <w:rFonts w:ascii="Wingdings" w:hAnsi="Wingdings" w:hint="default"/>
+      </w:rPr>
+    </w:lvl>
+    <w:lvl w:ilvl="6" w:tplc="0C0A0001" w:tentative="1">
+      <w:start w:val="1"/>
+      <w:numFmt w:val="bullet"/>
+      <w:lvlText w:val=""/>
+      <w:lvlJc w:val="left"/>
+      <w:pPr>
+        <w:ind w:left="7920" w:hanging="360"/>
+      </w:pPr>
+      <w:rPr>
+        <w:rFonts w:ascii="Symbol" w:hAnsi="Symbol" w:hint="default"/>
+      </w:rPr>
+    </w:lvl>
+    <w:lvl w:ilvl="7" w:tplc="0C0A0003" w:tentative="1">
+      <w:start w:val="1"/>
+      <w:numFmt w:val="bullet"/>
+      <w:lvlText w:val="o"/>
+      <w:lvlJc w:val="left"/>
+      <w:pPr>
+        <w:ind w:left="8640" w:hanging="360"/>
+      </w:pPr>
+      <w:rPr>
+        <w:rFonts w:ascii="Courier New" w:hAnsi="Courier New" w:cs="Courier New" w:hint="default"/>
+      </w:rPr>
+    </w:lvl>
+    <w:lvl w:ilvl="8" w:tplc="0C0A0005" w:tentative="1">
+      <w:start w:val="1"/>
+      <w:numFmt w:val="bullet"/>
+      <w:lvlText w:val=""/>
+      <w:lvlJc w:val="left"/>
+      <w:pPr>
+        <w:ind w:left="9360" w:hanging="360"/>
+      </w:pPr>
+      <w:rPr>
+        <w:rFonts w:ascii="Wingdings" w:hAnsi="Wingdings" w:hint="default"/>
+      </w:rPr>
+    </w:lvl>
+  </w:abstractNum>
+  <w:abstractNum w:abstractNumId="4" w15:restartNumberingAfterBreak="0">
     <w:nsid w:val="20592822"/>
     <w:multiLevelType w:val="hybridMultilevel"/>
     <w:tmpl w:val="A30A59BE"/>
@@ -50617,7 +50973,7 @@
       </w:pPr>
     </w:lvl>
   </w:abstractNum>
-  <w:abstractNum w:abstractNumId="3" w15:restartNumberingAfterBreak="0">
+  <w:abstractNum w:abstractNumId="5" w15:restartNumberingAfterBreak="0">
     <w:nsid w:val="23EC48D7"/>
     <w:multiLevelType w:val="multilevel"/>
     <w:tmpl w:val="E406551C"/>
@@ -50703,7 +51059,7 @@
       </w:pPr>
     </w:lvl>
   </w:abstractNum>
-  <w:abstractNum w:abstractNumId="4" w15:restartNumberingAfterBreak="0">
+  <w:abstractNum w:abstractNumId="6" w15:restartNumberingAfterBreak="0">
     <w:nsid w:val="25340164"/>
     <w:multiLevelType w:val="multilevel"/>
     <w:tmpl w:val="E406551C"/>
@@ -50789,7 +51145,7 @@
       </w:pPr>
     </w:lvl>
   </w:abstractNum>
-  <w:abstractNum w:abstractNumId="5" w15:restartNumberingAfterBreak="0">
+  <w:abstractNum w:abstractNumId="7" w15:restartNumberingAfterBreak="0">
     <w:nsid w:val="266A57FD"/>
     <w:multiLevelType w:val="multilevel"/>
     <w:tmpl w:val="E406551C"/>
@@ -50875,7 +51231,7 @@
       </w:pPr>
     </w:lvl>
   </w:abstractNum>
-  <w:abstractNum w:abstractNumId="6" w15:restartNumberingAfterBreak="0">
+  <w:abstractNum w:abstractNumId="8" w15:restartNumberingAfterBreak="0">
     <w:nsid w:val="287F4CBA"/>
     <w:multiLevelType w:val="multilevel"/>
     <w:tmpl w:val="E406551C"/>
@@ -50961,7 +51317,7 @@
       </w:pPr>
     </w:lvl>
   </w:abstractNum>
-  <w:abstractNum w:abstractNumId="7" w15:restartNumberingAfterBreak="0">
+  <w:abstractNum w:abstractNumId="9" w15:restartNumberingAfterBreak="0">
     <w:nsid w:val="28EE7089"/>
     <w:multiLevelType w:val="multilevel"/>
     <w:tmpl w:val="E406551C"/>
@@ -51047,7 +51403,93 @@
       </w:pPr>
     </w:lvl>
   </w:abstractNum>
-  <w:abstractNum w:abstractNumId="8" w15:restartNumberingAfterBreak="0">
+  <w:abstractNum w:abstractNumId="10" w15:restartNumberingAfterBreak="0">
+    <w:nsid w:val="29D10109"/>
+    <w:multiLevelType w:val="hybridMultilevel"/>
+    <w:tmpl w:val="E6F4A242"/>
+    <w:lvl w:ilvl="0" w:tplc="0C0A000F">
+      <w:start w:val="1"/>
+      <w:numFmt w:val="decimal"/>
+      <w:lvlText w:val="%1."/>
+      <w:lvlJc w:val="left"/>
+      <w:pPr>
+        <w:ind w:left="3600" w:hanging="360"/>
+      </w:pPr>
+    </w:lvl>
+    <w:lvl w:ilvl="1" w:tplc="0C0A0019" w:tentative="1">
+      <w:start w:val="1"/>
+      <w:numFmt w:val="lowerLetter"/>
+      <w:lvlText w:val="%2."/>
+      <w:lvlJc w:val="left"/>
+      <w:pPr>
+        <w:ind w:left="4320" w:hanging="360"/>
+      </w:pPr>
+    </w:lvl>
+    <w:lvl w:ilvl="2" w:tplc="0C0A001B" w:tentative="1">
+      <w:start w:val="1"/>
+      <w:numFmt w:val="lowerRoman"/>
+      <w:lvlText w:val="%3."/>
+      <w:lvlJc w:val="right"/>
+      <w:pPr>
+        <w:ind w:left="5040" w:hanging="180"/>
+      </w:pPr>
+    </w:lvl>
+    <w:lvl w:ilvl="3" w:tplc="0C0A000F" w:tentative="1">
+      <w:start w:val="1"/>
+      <w:numFmt w:val="decimal"/>
+      <w:lvlText w:val="%4."/>
+      <w:lvlJc w:val="left"/>
+      <w:pPr>
+        <w:ind w:left="5760" w:hanging="360"/>
+      </w:pPr>
+    </w:lvl>
+    <w:lvl w:ilvl="4" w:tplc="0C0A0019" w:tentative="1">
+      <w:start w:val="1"/>
+      <w:numFmt w:val="lowerLetter"/>
+      <w:lvlText w:val="%5."/>
+      <w:lvlJc w:val="left"/>
+      <w:pPr>
+        <w:ind w:left="6480" w:hanging="360"/>
+      </w:pPr>
+    </w:lvl>
+    <w:lvl w:ilvl="5" w:tplc="0C0A001B" w:tentative="1">
+      <w:start w:val="1"/>
+      <w:numFmt w:val="lowerRoman"/>
+      <w:lvlText w:val="%6."/>
+      <w:lvlJc w:val="right"/>
+      <w:pPr>
+        <w:ind w:left="7200" w:hanging="180"/>
+      </w:pPr>
+    </w:lvl>
+    <w:lvl w:ilvl="6" w:tplc="0C0A000F" w:tentative="1">
+      <w:start w:val="1"/>
+      <w:numFmt w:val="decimal"/>
+      <w:lvlText w:val="%7."/>
+      <w:lvlJc w:val="left"/>
+      <w:pPr>
+        <w:ind w:left="7920" w:hanging="360"/>
+      </w:pPr>
+    </w:lvl>
+    <w:lvl w:ilvl="7" w:tplc="0C0A0019" w:tentative="1">
+      <w:start w:val="1"/>
+      <w:numFmt w:val="lowerLetter"/>
+      <w:lvlText w:val="%8."/>
+      <w:lvlJc w:val="left"/>
+      <w:pPr>
+        <w:ind w:left="8640" w:hanging="360"/>
+      </w:pPr>
+    </w:lvl>
+    <w:lvl w:ilvl="8" w:tplc="0C0A001B" w:tentative="1">
+      <w:start w:val="1"/>
+      <w:numFmt w:val="lowerRoman"/>
+      <w:lvlText w:val="%9."/>
+      <w:lvlJc w:val="right"/>
+      <w:pPr>
+        <w:ind w:left="9360" w:hanging="180"/>
+      </w:pPr>
+    </w:lvl>
+  </w:abstractNum>
+  <w:abstractNum w:abstractNumId="11" w15:restartNumberingAfterBreak="0">
     <w:nsid w:val="30FC691C"/>
     <w:multiLevelType w:val="multilevel"/>
     <w:tmpl w:val="0C0A001F"/>
@@ -51133,7 +51575,7 @@
       </w:pPr>
     </w:lvl>
   </w:abstractNum>
-  <w:abstractNum w:abstractNumId="9" w15:restartNumberingAfterBreak="0">
+  <w:abstractNum w:abstractNumId="12" w15:restartNumberingAfterBreak="0">
     <w:nsid w:val="39F82833"/>
     <w:multiLevelType w:val="multilevel"/>
     <w:tmpl w:val="E406551C"/>
@@ -51219,7 +51661,7 @@
       </w:pPr>
     </w:lvl>
   </w:abstractNum>
-  <w:abstractNum w:abstractNumId="10" w15:restartNumberingAfterBreak="0">
+  <w:abstractNum w:abstractNumId="13" w15:restartNumberingAfterBreak="0">
     <w:nsid w:val="3E2303B4"/>
     <w:multiLevelType w:val="multilevel"/>
     <w:tmpl w:val="E406551C"/>
@@ -51305,7 +51747,7 @@
       </w:pPr>
     </w:lvl>
   </w:abstractNum>
-  <w:abstractNum w:abstractNumId="11" w15:restartNumberingAfterBreak="0">
+  <w:abstractNum w:abstractNumId="14" w15:restartNumberingAfterBreak="0">
     <w:nsid w:val="3EDE1A97"/>
     <w:multiLevelType w:val="multilevel"/>
     <w:tmpl w:val="E406551C"/>
@@ -51391,7 +51833,7 @@
       </w:pPr>
     </w:lvl>
   </w:abstractNum>
-  <w:abstractNum w:abstractNumId="12" w15:restartNumberingAfterBreak="0">
+  <w:abstractNum w:abstractNumId="15" w15:restartNumberingAfterBreak="0">
     <w:nsid w:val="4BAE1FBA"/>
     <w:multiLevelType w:val="multilevel"/>
     <w:tmpl w:val="E406551C"/>
@@ -51477,7 +51919,7 @@
       </w:pPr>
     </w:lvl>
   </w:abstractNum>
-  <w:abstractNum w:abstractNumId="13" w15:restartNumberingAfterBreak="0">
+  <w:abstractNum w:abstractNumId="16" w15:restartNumberingAfterBreak="0">
     <w:nsid w:val="4E1129D7"/>
     <w:multiLevelType w:val="multilevel"/>
     <w:tmpl w:val="E406551C"/>
@@ -51563,7 +52005,7 @@
       </w:pPr>
     </w:lvl>
   </w:abstractNum>
-  <w:abstractNum w:abstractNumId="14" w15:restartNumberingAfterBreak="0">
+  <w:abstractNum w:abstractNumId="17" w15:restartNumberingAfterBreak="0">
     <w:nsid w:val="51532EA0"/>
     <w:multiLevelType w:val="multilevel"/>
     <w:tmpl w:val="E406551C"/>
@@ -51649,7 +52091,7 @@
       </w:pPr>
     </w:lvl>
   </w:abstractNum>
-  <w:abstractNum w:abstractNumId="15" w15:restartNumberingAfterBreak="0">
+  <w:abstractNum w:abstractNumId="18" w15:restartNumberingAfterBreak="0">
     <w:nsid w:val="523C1692"/>
     <w:multiLevelType w:val="multilevel"/>
     <w:tmpl w:val="E406551C"/>
@@ -51735,7 +52177,7 @@
       </w:pPr>
     </w:lvl>
   </w:abstractNum>
-  <w:abstractNum w:abstractNumId="16" w15:restartNumberingAfterBreak="0">
+  <w:abstractNum w:abstractNumId="19" w15:restartNumberingAfterBreak="0">
     <w:nsid w:val="5A00785B"/>
     <w:multiLevelType w:val="multilevel"/>
     <w:tmpl w:val="E406551C"/>
@@ -51821,7 +52263,7 @@
       </w:pPr>
     </w:lvl>
   </w:abstractNum>
-  <w:abstractNum w:abstractNumId="17" w15:restartNumberingAfterBreak="0">
+  <w:abstractNum w:abstractNumId="20" w15:restartNumberingAfterBreak="0">
     <w:nsid w:val="5CF72BA9"/>
     <w:multiLevelType w:val="multilevel"/>
     <w:tmpl w:val="E406551C"/>
@@ -51907,7 +52349,7 @@
       </w:pPr>
     </w:lvl>
   </w:abstractNum>
-  <w:abstractNum w:abstractNumId="18" w15:restartNumberingAfterBreak="0">
+  <w:abstractNum w:abstractNumId="21" w15:restartNumberingAfterBreak="0">
     <w:nsid w:val="61815250"/>
     <w:multiLevelType w:val="multilevel"/>
     <w:tmpl w:val="E406551C"/>
@@ -51993,7 +52435,7 @@
       </w:pPr>
     </w:lvl>
   </w:abstractNum>
-  <w:abstractNum w:abstractNumId="19" w15:restartNumberingAfterBreak="0">
+  <w:abstractNum w:abstractNumId="22" w15:restartNumberingAfterBreak="0">
     <w:nsid w:val="636A1364"/>
     <w:multiLevelType w:val="multilevel"/>
     <w:tmpl w:val="E406551C"/>
@@ -52079,7 +52521,7 @@
       </w:pPr>
     </w:lvl>
   </w:abstractNum>
-  <w:abstractNum w:abstractNumId="20" w15:restartNumberingAfterBreak="0">
+  <w:abstractNum w:abstractNumId="23" w15:restartNumberingAfterBreak="0">
     <w:nsid w:val="66064279"/>
     <w:multiLevelType w:val="multilevel"/>
     <w:tmpl w:val="E406551C"/>
@@ -52165,7 +52607,7 @@
       </w:pPr>
     </w:lvl>
   </w:abstractNum>
-  <w:abstractNum w:abstractNumId="21" w15:restartNumberingAfterBreak="0">
+  <w:abstractNum w:abstractNumId="24" w15:restartNumberingAfterBreak="0">
     <w:nsid w:val="673F346E"/>
     <w:multiLevelType w:val="multilevel"/>
     <w:tmpl w:val="E406551C"/>
@@ -52251,7 +52693,7 @@
       </w:pPr>
     </w:lvl>
   </w:abstractNum>
-  <w:abstractNum w:abstractNumId="22" w15:restartNumberingAfterBreak="0">
+  <w:abstractNum w:abstractNumId="25" w15:restartNumberingAfterBreak="0">
     <w:nsid w:val="6C8A267F"/>
     <w:multiLevelType w:val="multilevel"/>
     <w:tmpl w:val="E406551C"/>
@@ -52337,7 +52779,7 @@
       </w:pPr>
     </w:lvl>
   </w:abstractNum>
-  <w:abstractNum w:abstractNumId="23" w15:restartNumberingAfterBreak="0">
+  <w:abstractNum w:abstractNumId="26" w15:restartNumberingAfterBreak="0">
     <w:nsid w:val="71ED6CC2"/>
     <w:multiLevelType w:val="hybridMultilevel"/>
     <w:tmpl w:val="D1AE834E"/>
@@ -52426,7 +52868,7 @@
       </w:pPr>
     </w:lvl>
   </w:abstractNum>
-  <w:abstractNum w:abstractNumId="24" w15:restartNumberingAfterBreak="0">
+  <w:abstractNum w:abstractNumId="27" w15:restartNumberingAfterBreak="0">
     <w:nsid w:val="756C0D4F"/>
     <w:multiLevelType w:val="hybridMultilevel"/>
     <w:tmpl w:val="C7A82B1E"/>
@@ -52539,7 +52981,7 @@
       </w:rPr>
     </w:lvl>
   </w:abstractNum>
-  <w:abstractNum w:abstractNumId="25" w15:restartNumberingAfterBreak="0">
+  <w:abstractNum w:abstractNumId="28" w15:restartNumberingAfterBreak="0">
     <w:nsid w:val="75F62825"/>
     <w:multiLevelType w:val="multilevel"/>
     <w:tmpl w:val="E406551C"/>
@@ -52625,7 +53067,7 @@
       </w:pPr>
     </w:lvl>
   </w:abstractNum>
-  <w:abstractNum w:abstractNumId="26" w15:restartNumberingAfterBreak="0">
+  <w:abstractNum w:abstractNumId="29" w15:restartNumberingAfterBreak="0">
     <w:nsid w:val="75F74C82"/>
     <w:multiLevelType w:val="multilevel"/>
     <w:tmpl w:val="E406551C"/>
@@ -52711,7 +53153,7 @@
       </w:pPr>
     </w:lvl>
   </w:abstractNum>
-  <w:abstractNum w:abstractNumId="27" w15:restartNumberingAfterBreak="0">
+  <w:abstractNum w:abstractNumId="30" w15:restartNumberingAfterBreak="0">
     <w:nsid w:val="79020486"/>
     <w:multiLevelType w:val="multilevel"/>
     <w:tmpl w:val="E406551C"/>
@@ -52797,7 +53239,120 @@
       </w:pPr>
     </w:lvl>
   </w:abstractNum>
-  <w:abstractNum w:abstractNumId="28" w15:restartNumberingAfterBreak="0">
+  <w:abstractNum w:abstractNumId="31" w15:restartNumberingAfterBreak="0">
+    <w:nsid w:val="7C2E3508"/>
+    <w:multiLevelType w:val="hybridMultilevel"/>
+    <w:tmpl w:val="6D689962"/>
+    <w:lvl w:ilvl="0" w:tplc="0C0A0001">
+      <w:start w:val="1"/>
+      <w:numFmt w:val="bullet"/>
+      <w:lvlText w:val=""/>
+      <w:lvlJc w:val="left"/>
+      <w:pPr>
+        <w:ind w:left="720" w:hanging="360"/>
+      </w:pPr>
+      <w:rPr>
+        <w:rFonts w:ascii="Symbol" w:hAnsi="Symbol" w:hint="default"/>
+      </w:rPr>
+    </w:lvl>
+    <w:lvl w:ilvl="1" w:tplc="0C0A0003" w:tentative="1">
+      <w:start w:val="1"/>
+      <w:numFmt w:val="bullet"/>
+      <w:lvlText w:val="o"/>
+      <w:lvlJc w:val="left"/>
+      <w:pPr>
+        <w:ind w:left="1440" w:hanging="360"/>
+      </w:pPr>
+      <w:rPr>
+        <w:rFonts w:ascii="Courier New" w:hAnsi="Courier New" w:cs="Courier New" w:hint="default"/>
+      </w:rPr>
+    </w:lvl>
+    <w:lvl w:ilvl="2" w:tplc="0C0A0005" w:tentative="1">
+      <w:start w:val="1"/>
+      <w:numFmt w:val="bullet"/>
+      <w:lvlText w:val=""/>
+      <w:lvlJc w:val="left"/>
+      <w:pPr>
+        <w:ind w:left="2160" w:hanging="360"/>
+      </w:pPr>
+      <w:rPr>
+        <w:rFonts w:ascii="Wingdings" w:hAnsi="Wingdings" w:hint="default"/>
+      </w:rPr>
+    </w:lvl>
+    <w:lvl w:ilvl="3" w:tplc="0C0A0001" w:tentative="1">
+      <w:start w:val="1"/>
+      <w:numFmt w:val="bullet"/>
+      <w:lvlText w:val=""/>
+      <w:lvlJc w:val="left"/>
+      <w:pPr>
+        <w:ind w:left="2880" w:hanging="360"/>
+      </w:pPr>
+      <w:rPr>
+        <w:rFonts w:ascii="Symbol" w:hAnsi="Symbol" w:hint="default"/>
+      </w:rPr>
+    </w:lvl>
+    <w:lvl w:ilvl="4" w:tplc="0C0A0003" w:tentative="1">
+      <w:start w:val="1"/>
+      <w:numFmt w:val="bullet"/>
+      <w:lvlText w:val="o"/>
+      <w:lvlJc w:val="left"/>
+      <w:pPr>
+        <w:ind w:left="3600" w:hanging="360"/>
+      </w:pPr>
+      <w:rPr>
+        <w:rFonts w:ascii="Courier New" w:hAnsi="Courier New" w:cs="Courier New" w:hint="default"/>
+      </w:rPr>
+    </w:lvl>
+    <w:lvl w:ilvl="5" w:tplc="0C0A0005" w:tentative="1">
+      <w:start w:val="1"/>
+      <w:numFmt w:val="bullet"/>
+      <w:lvlText w:val=""/>
+      <w:lvlJc w:val="left"/>
+      <w:pPr>
+        <w:ind w:left="4320" w:hanging="360"/>
+      </w:pPr>
+      <w:rPr>
+        <w:rFonts w:ascii="Wingdings" w:hAnsi="Wingdings" w:hint="default"/>
+      </w:rPr>
+    </w:lvl>
+    <w:lvl w:ilvl="6" w:tplc="0C0A0001" w:tentative="1">
+      <w:start w:val="1"/>
+      <w:numFmt w:val="bullet"/>
+      <w:lvlText w:val=""/>
+      <w:lvlJc w:val="left"/>
+      <w:pPr>
+        <w:ind w:left="5040" w:hanging="360"/>
+      </w:pPr>
+      <w:rPr>
+        <w:rFonts w:ascii="Symbol" w:hAnsi="Symbol" w:hint="default"/>
+      </w:rPr>
+    </w:lvl>
+    <w:lvl w:ilvl="7" w:tplc="0C0A0003" w:tentative="1">
+      <w:start w:val="1"/>
+      <w:numFmt w:val="bullet"/>
+      <w:lvlText w:val="o"/>
+      <w:lvlJc w:val="left"/>
+      <w:pPr>
+        <w:ind w:left="5760" w:hanging="360"/>
+      </w:pPr>
+      <w:rPr>
+        <w:rFonts w:ascii="Courier New" w:hAnsi="Courier New" w:cs="Courier New" w:hint="default"/>
+      </w:rPr>
+    </w:lvl>
+    <w:lvl w:ilvl="8" w:tplc="0C0A0005" w:tentative="1">
+      <w:start w:val="1"/>
+      <w:numFmt w:val="bullet"/>
+      <w:lvlText w:val=""/>
+      <w:lvlJc w:val="left"/>
+      <w:pPr>
+        <w:ind w:left="6480" w:hanging="360"/>
+      </w:pPr>
+      <w:rPr>
+        <w:rFonts w:ascii="Wingdings" w:hAnsi="Wingdings" w:hint="default"/>
+      </w:rPr>
+    </w:lvl>
+  </w:abstractNum>
+  <w:abstractNum w:abstractNumId="32" w15:restartNumberingAfterBreak="0">
     <w:nsid w:val="7D0D1EB7"/>
     <w:multiLevelType w:val="multilevel"/>
     <w:tmpl w:val="E406551C"/>
@@ -52883,7 +53438,7 @@
       </w:pPr>
     </w:lvl>
   </w:abstractNum>
-  <w:abstractNum w:abstractNumId="29" w15:restartNumberingAfterBreak="0">
+  <w:abstractNum w:abstractNumId="33" w15:restartNumberingAfterBreak="0">
     <w:nsid w:val="7E5B3971"/>
     <w:multiLevelType w:val="multilevel"/>
     <w:tmpl w:val="E406551C"/>
@@ -52970,94 +53525,106 @@
     </w:lvl>
   </w:abstractNum>
   <w:num w:numId="1">
+    <w:abstractNumId w:val="26"/>
+  </w:num>
+  <w:num w:numId="2">
+    <w:abstractNumId w:val="5"/>
+  </w:num>
+  <w:num w:numId="3">
+    <w:abstractNumId w:val="24"/>
+  </w:num>
+  <w:num w:numId="4">
+    <w:abstractNumId w:val="11"/>
+  </w:num>
+  <w:num w:numId="5">
+    <w:abstractNumId w:val="27"/>
+  </w:num>
+  <w:num w:numId="6">
+    <w:abstractNumId w:val="13"/>
+  </w:num>
+  <w:num w:numId="7">
+    <w:abstractNumId w:val="20"/>
+  </w:num>
+  <w:num w:numId="8">
+    <w:abstractNumId w:val="9"/>
+  </w:num>
+  <w:num w:numId="9">
+    <w:abstractNumId w:val="30"/>
+  </w:num>
+  <w:num w:numId="10">
+    <w:abstractNumId w:val="22"/>
+  </w:num>
+  <w:num w:numId="11">
+    <w:abstractNumId w:val="6"/>
+  </w:num>
+  <w:num w:numId="12">
+    <w:abstractNumId w:val="1"/>
+  </w:num>
+  <w:num w:numId="13">
+    <w:abstractNumId w:val="8"/>
+  </w:num>
+  <w:num w:numId="14">
+    <w:abstractNumId w:val="7"/>
+  </w:num>
+  <w:num w:numId="15">
+    <w:abstractNumId w:val="16"/>
+  </w:num>
+  <w:num w:numId="16">
+    <w:abstractNumId w:val="2"/>
+  </w:num>
+  <w:num w:numId="17">
     <w:abstractNumId w:val="23"/>
   </w:num>
-  <w:num w:numId="2">
+  <w:num w:numId="18">
+    <w:abstractNumId w:val="33"/>
+  </w:num>
+  <w:num w:numId="19">
+    <w:abstractNumId w:val="15"/>
+  </w:num>
+  <w:num w:numId="20">
+    <w:abstractNumId w:val="25"/>
+  </w:num>
+  <w:num w:numId="21">
+    <w:abstractNumId w:val="32"/>
+  </w:num>
+  <w:num w:numId="22">
+    <w:abstractNumId w:val="18"/>
+  </w:num>
+  <w:num w:numId="23">
+    <w:abstractNumId w:val="12"/>
+  </w:num>
+  <w:num w:numId="24">
+    <w:abstractNumId w:val="29"/>
+  </w:num>
+  <w:num w:numId="25">
+    <w:abstractNumId w:val="4"/>
+  </w:num>
+  <w:num w:numId="26">
+    <w:abstractNumId w:val="21"/>
+  </w:num>
+  <w:num w:numId="27">
+    <w:abstractNumId w:val="14"/>
+  </w:num>
+  <w:num w:numId="28">
+    <w:abstractNumId w:val="17"/>
+  </w:num>
+  <w:num w:numId="29">
+    <w:abstractNumId w:val="19"/>
+  </w:num>
+  <w:num w:numId="30">
+    <w:abstractNumId w:val="28"/>
+  </w:num>
+  <w:num w:numId="31">
+    <w:abstractNumId w:val="0"/>
+  </w:num>
+  <w:num w:numId="32">
+    <w:abstractNumId w:val="10"/>
+  </w:num>
+  <w:num w:numId="33">
     <w:abstractNumId w:val="3"/>
   </w:num>
-  <w:num w:numId="3">
-    <w:abstractNumId w:val="21"/>
-  </w:num>
-  <w:num w:numId="4">
-    <w:abstractNumId w:val="8"/>
-  </w:num>
-  <w:num w:numId="5">
-    <w:abstractNumId w:val="24"/>
-  </w:num>
-  <w:num w:numId="6">
-    <w:abstractNumId w:val="10"/>
-  </w:num>
-  <w:num w:numId="7">
-    <w:abstractNumId w:val="17"/>
-  </w:num>
-  <w:num w:numId="8">
-    <w:abstractNumId w:val="7"/>
-  </w:num>
-  <w:num w:numId="9">
-    <w:abstractNumId w:val="27"/>
-  </w:num>
-  <w:num w:numId="10">
-    <w:abstractNumId w:val="19"/>
-  </w:num>
-  <w:num w:numId="11">
-    <w:abstractNumId w:val="4"/>
-  </w:num>
-  <w:num w:numId="12">
-    <w:abstractNumId w:val="0"/>
-  </w:num>
-  <w:num w:numId="13">
-    <w:abstractNumId w:val="6"/>
-  </w:num>
-  <w:num w:numId="14">
-    <w:abstractNumId w:val="5"/>
-  </w:num>
-  <w:num w:numId="15">
-    <w:abstractNumId w:val="13"/>
-  </w:num>
-  <w:num w:numId="16">
-    <w:abstractNumId w:val="1"/>
-  </w:num>
-  <w:num w:numId="17">
-    <w:abstractNumId w:val="20"/>
-  </w:num>
-  <w:num w:numId="18">
-    <w:abstractNumId w:val="29"/>
-  </w:num>
-  <w:num w:numId="19">
-    <w:abstractNumId w:val="12"/>
-  </w:num>
-  <w:num w:numId="20">
-    <w:abstractNumId w:val="22"/>
-  </w:num>
-  <w:num w:numId="21">
-    <w:abstractNumId w:val="28"/>
-  </w:num>
-  <w:num w:numId="22">
-    <w:abstractNumId w:val="15"/>
-  </w:num>
-  <w:num w:numId="23">
-    <w:abstractNumId w:val="9"/>
-  </w:num>
-  <w:num w:numId="24">
-    <w:abstractNumId w:val="26"/>
-  </w:num>
-  <w:num w:numId="25">
-    <w:abstractNumId w:val="2"/>
-  </w:num>
-  <w:num w:numId="26">
-    <w:abstractNumId w:val="18"/>
-  </w:num>
-  <w:num w:numId="27">
-    <w:abstractNumId w:val="11"/>
-  </w:num>
-  <w:num w:numId="28">
-    <w:abstractNumId w:val="14"/>
-  </w:num>
-  <w:num w:numId="29">
-    <w:abstractNumId w:val="16"/>
-  </w:num>
-  <w:num w:numId="30">
-    <w:abstractNumId w:val="25"/>
+  <w:num w:numId="34">
+    <w:abstractNumId w:val="31"/>
   </w:num>
 </w:numbering>
 </file>
@@ -54342,13 +54909,6 @@
 
 <file path=word/glossary/fontTable.xml><?xml version="1.0" encoding="utf-8"?>
 <w:fonts xmlns:mc="http://schemas.openxmlformats.org/markup-compatibility/2006" xmlns:r="http://schemas.openxmlformats.org/officeDocument/2006/relationships" xmlns:w="http://schemas.openxmlformats.org/wordprocessingml/2006/main" xmlns:w14="http://schemas.microsoft.com/office/word/2010/wordml" xmlns:w15="http://schemas.microsoft.com/office/word/2012/wordml" xmlns:w16cid="http://schemas.microsoft.com/office/word/2016/wordml/cid" xmlns:w16se="http://schemas.microsoft.com/office/word/2015/wordml/symex" mc:Ignorable="w14 w15 w16se w16cid">
-  <w:font w:name="Times New Roman">
-    <w:panose1 w:val="02020603050405020304"/>
-    <w:charset w:val="00"/>
-    <w:family w:val="roman"/>
-    <w:pitch w:val="variable"/>
-    <w:sig w:usb0="E0002AFF" w:usb1="C0007843" w:usb2="00000009" w:usb3="00000000" w:csb0="000001FF" w:csb1="00000000"/>
-  </w:font>
   <w:font w:name="Arial">
     <w:panose1 w:val="020B0604020202020204"/>
     <w:charset w:val="00"/>
@@ -54369,6 +54929,13 @@
     <w:family w:val="modern"/>
     <w:pitch w:val="fixed"/>
     <w:sig w:usb0="E0002EFF" w:usb1="C0007843" w:usb2="00000009" w:usb3="00000000" w:csb0="000001FF" w:csb1="00000000"/>
+  </w:font>
+  <w:font w:name="Times New Roman">
+    <w:panose1 w:val="02020603050405020304"/>
+    <w:charset w:val="00"/>
+    <w:family w:val="roman"/>
+    <w:pitch w:val="variable"/>
+    <w:sig w:usb0="E0002AFF" w:usb1="C0007843" w:usb2="00000009" w:usb3="00000000" w:csb0="000001FF" w:csb1="00000000"/>
   </w:font>
   <w:font w:name="Wingdings">
     <w:panose1 w:val="05000000000000000000"/>
@@ -55229,7 +55796,7 @@
 </file>
 
 <file path=customXml/itemProps1.xml><?xml version="1.0" encoding="utf-8"?>
-<ds:datastoreItem xmlns:ds="http://schemas.openxmlformats.org/officeDocument/2006/customXml" ds:itemID="{F779C64C-E27E-4A8E-8642-138A1B7F71CE}">
+<ds:datastoreItem xmlns:ds="http://schemas.openxmlformats.org/officeDocument/2006/customXml" ds:itemID="{ED3F6C78-297C-4E73-BFAF-2738B33F3C8B}">
   <ds:schemaRefs>
     <ds:schemaRef ds:uri="http://schemas.openxmlformats.org/officeDocument/2006/bibliography"/>
   </ds:schemaRefs>

</xml_diff>